<commit_message>
added informations into rapport
</commit_message>
<xml_diff>
--- a/CompteRendu_TER.docx
+++ b/CompteRendu_TER.docx
@@ -873,15 +873,7 @@
         <w:ind w:firstLine="708"/>
       </w:pPr>
       <w:r>
-        <w:t xml:space="preserve">Ce projet s'inscrit dans le cadre du TER de première année de Master Informatique à l'Université Aix-Marseille. Le sujet proposé par Madame Line </w:t>
-      </w:r>
-      <w:proofErr w:type="spellStart"/>
-      <w:r>
-        <w:t>Jakubiec</w:t>
-      </w:r>
-      <w:proofErr w:type="spellEnd"/>
-      <w:r>
-        <w:t>-Jamet s'insère dans le domaine de la formalisation et du traitement des langues naturelles.</w:t>
+        <w:t>Ce projet s'inscrit dans le cadre du TER de première année de Master Informatique à l'Université Aix-Marseille. Le sujet proposé par Madame Line Jakubiec-Jamet s'insère dans le domaine de la formalisation et du traitement des langues naturelles.</w:t>
       </w:r>
     </w:p>
     <w:p>
@@ -889,134 +881,1887 @@
         <w:ind w:firstLine="708"/>
       </w:pPr>
       <w:r>
-        <w:t>Il nous est demandé de développer une interface Web qu</w:t>
-      </w:r>
+        <w:t>Il nous est demandé de développer une interface Web qui permettra d'attribuer à chaque mot d'un texte une étiquette sémantique, en fonction d'une description déjà définie au préalable, dans le but d'évaluer ensuite la sémantique de phrases entières voire du texte complet.</w:t>
+      </w:r>
+    </w:p>
+    <w:p>
+      <w:pPr>
+        <w:ind w:firstLine="708"/>
+      </w:pPr>
+      <w:r>
+        <w:t>L'application, évaluant la sémantique de mots rencontrés dans un texte, vise un public qui par exemple veut apprendre le français.</w:t>
+      </w:r>
+    </w:p>
+    <w:p>
+      <w:r>
+        <w:t>Dans ce rapport nous allons vous présenter notre projet et détailler sa conception de manière explicite de la phase d'analyse au produit final.</w:t>
+      </w:r>
+    </w:p>
+    <w:p>
+      <w:pPr>
+        <w:ind w:firstLine="708"/>
+      </w:pPr>
+      <w:r>
+        <w:t>Pour cela, nous ferons dans un premier temps un examen attentif du sujet et nous évoquerons les méthodes et outils pouvant être utilisés pour mener à terme le projet.</w:t>
+      </w:r>
+    </w:p>
+    <w:p>
+      <w:r>
+        <w:t>Dans une deuxième partie, il s'agira de détailler le travail réalisé.</w:t>
+      </w:r>
+    </w:p>
+    <w:p>
+      <w:pPr>
+        <w:ind w:firstLine="708"/>
+      </w:pPr>
+      <w:r>
+        <w:t>Enfin, une troisième partie fera office de conclusion dans laquelle on s'efforcera de faire le point sur la réalisation du projet par rapport aux objectifs fixés par le cahier des charges.</w:t>
+      </w:r>
+    </w:p>
+    <w:p>
+      <w:pPr>
+        <w:pStyle w:val="NormalWeb"/>
+        <w:spacing w:after="0"/>
+        <w:rPr>
+          <w:rFonts w:ascii="Liberation Serif" w:hAnsi="Liberation Serif"/>
+        </w:rPr>
+      </w:pPr>
+    </w:p>
+    <w:p>
+      <w:pPr>
+        <w:pStyle w:val="NormalWeb"/>
+        <w:spacing w:after="0"/>
+        <w:rPr>
+          <w:rFonts w:ascii="Liberation Serif" w:hAnsi="Liberation Serif"/>
+        </w:rPr>
+      </w:pPr>
+    </w:p>
+    <w:p>
+      <w:pPr>
+        <w:pStyle w:val="NormalWeb"/>
+        <w:spacing w:after="0"/>
+      </w:pPr>
+    </w:p>
+    <w:p>
+      <w:pPr>
+        <w:pStyle w:val="Titre1"/>
+      </w:pPr>
+      <w:r>
+        <w:lastRenderedPageBreak/>
+        <w:t>Sujet détaillé</w:t>
+      </w:r>
+    </w:p>
+    <w:p>
+      <w:pPr>
+        <w:pStyle w:val="Titre2"/>
+      </w:pPr>
+      <w:r>
+        <w:t>1) Objectifs</w:t>
+      </w:r>
+    </w:p>
+    <w:p/>
+    <w:p>
+      <w:pPr>
+        <w:ind w:firstLine="708"/>
+      </w:pPr>
+      <w:r>
+        <w:t xml:space="preserve">L’application doit récupérer en entrée un texte pour ensuite l’analyser </w:t>
+      </w:r>
+      <w:r>
+        <w:t xml:space="preserve">et afficher </w:t>
+      </w:r>
+      <w:r>
+        <w:t>la classification de chaque mot en fonction d’une description déjà définie dans un domaine choisi. L’analyse des mots permettra ensuite de vérifier la sémantique des phrases.</w:t>
+      </w:r>
+    </w:p>
+    <w:p>
+      <w:pPr>
+        <w:ind w:firstLine="708"/>
+      </w:pPr>
+      <w:r>
+        <w:t>L’interface Web de l’application doit être conviviale, ergonomique et facile d’utilisation.</w:t>
+      </w:r>
+    </w:p>
+    <w:p/>
+    <w:p>
+      <w:pPr>
+        <w:pStyle w:val="Titre2"/>
+      </w:pPr>
+      <w:r>
+        <w:t>2) Domaine de classification</w:t>
+      </w:r>
+    </w:p>
+    <w:p>
+      <w:pPr>
+        <w:ind w:firstLine="708"/>
+      </w:pPr>
+    </w:p>
+    <w:p>
+      <w:r>
+        <w:tab/>
+      </w:r>
+      <w:r>
+        <w:t xml:space="preserve">Le choix d’un </w:t>
+      </w:r>
+      <w:r>
+        <w:t xml:space="preserve">domaine de classification des mots </w:t>
+      </w:r>
+      <w:r>
+        <w:t xml:space="preserve">nous a demandé </w:t>
+      </w:r>
+      <w:r>
+        <w:t>un certain temps de réflexion</w:t>
+      </w:r>
+      <w:r>
+        <w:t xml:space="preserve"> de la part de notre équipe </w:t>
+      </w:r>
+      <w:r>
+        <w:t>afin de</w:t>
+      </w:r>
+      <w:r>
+        <w:t xml:space="preserve"> choisir un </w:t>
+      </w:r>
+      <w:r>
+        <w:t>domaine</w:t>
+      </w:r>
+      <w:r>
+        <w:t xml:space="preserve"> </w:t>
+      </w:r>
+      <w:r>
+        <w:t xml:space="preserve">utile et </w:t>
+      </w:r>
+      <w:r>
+        <w:t>intéressant</w:t>
+      </w:r>
+      <w:r>
+        <w:t xml:space="preserve"> pour les futurs utilisateurs.</w:t>
+      </w:r>
+    </w:p>
+    <w:p/>
+    <w:p/>
+    <w:p/>
+    <w:p/>
+    <w:p/>
+    <w:p/>
+    <w:p/>
+    <w:p/>
+    <w:p>
+      <w:pPr>
+        <w:pStyle w:val="Titre2"/>
+      </w:pPr>
+      <w:r>
+        <w:lastRenderedPageBreak/>
+        <w:t>3) L’équipe de développement</w:t>
+      </w:r>
+    </w:p>
+    <w:p/>
+    <w:p>
+      <w:r>
+        <w:t xml:space="preserve">L’équipe est formée de 3 étudiants </w:t>
+      </w:r>
+      <w:r>
+        <w:t>encadrés</w:t>
+      </w:r>
+      <w:r>
+        <w:t xml:space="preserve"> par Madame Line JAKUBIEC-JAMET.</w:t>
+      </w:r>
+    </w:p>
+    <w:p/>
+    <w:tbl>
+      <w:tblPr>
+        <w:tblStyle w:val="Grilleclaire"/>
+        <w:tblW w:w="9606" w:type="dxa"/>
+        <w:tblLook w:val="04A0" w:firstRow="1" w:lastRow="0" w:firstColumn="1" w:lastColumn="0" w:noHBand="0" w:noVBand="1"/>
+      </w:tblPr>
+      <w:tblGrid>
+        <w:gridCol w:w="3218"/>
+        <w:gridCol w:w="1852"/>
+        <w:gridCol w:w="4536"/>
+      </w:tblGrid>
+      <w:tr>
+        <w:trPr>
+          <w:cnfStyle w:val="100000000000" w:firstRow="1" w:lastRow="0" w:firstColumn="0" w:lastColumn="0" w:oddVBand="0" w:evenVBand="0" w:oddHBand="0" w:evenHBand="0" w:firstRowFirstColumn="0" w:firstRowLastColumn="0" w:lastRowFirstColumn="0" w:lastRowLastColumn="0"/>
+          <w:trHeight w:val="535"/>
+        </w:trPr>
+        <w:tc>
+          <w:tcPr>
+            <w:cnfStyle w:val="001000000000" w:firstRow="0" w:lastRow="0" w:firstColumn="1" w:lastColumn="0" w:oddVBand="0" w:evenVBand="0" w:oddHBand="0" w:evenHBand="0" w:firstRowFirstColumn="0" w:firstRowLastColumn="0" w:lastRowFirstColumn="0" w:lastRowLastColumn="0"/>
+            <w:tcW w:w="3218" w:type="dxa"/>
+            <w:shd w:val="clear" w:color="auto" w:fill="8DB3E2" w:themeFill="text2" w:themeFillTint="66"/>
+            <w:vAlign w:val="bottom"/>
+          </w:tcPr>
+          <w:p>
+            <w:pPr>
+              <w:jc w:val="center"/>
+            </w:pPr>
+            <w:r>
+              <w:t>Nom</w:t>
+            </w:r>
+          </w:p>
+        </w:tc>
+        <w:tc>
+          <w:tcPr>
+            <w:tcW w:w="1852" w:type="dxa"/>
+            <w:shd w:val="clear" w:color="auto" w:fill="8DB3E2" w:themeFill="text2" w:themeFillTint="66"/>
+            <w:vAlign w:val="bottom"/>
+          </w:tcPr>
+          <w:p>
+            <w:pPr>
+              <w:jc w:val="center"/>
+              <w:cnfStyle w:val="100000000000" w:firstRow="1" w:lastRow="0" w:firstColumn="0" w:lastColumn="0" w:oddVBand="0" w:evenVBand="0" w:oddHBand="0" w:evenHBand="0" w:firstRowFirstColumn="0" w:firstRowLastColumn="0" w:lastRowFirstColumn="0" w:lastRowLastColumn="0"/>
+            </w:pPr>
+            <w:r>
+              <w:t>Rôle</w:t>
+            </w:r>
+          </w:p>
+        </w:tc>
+        <w:tc>
+          <w:tcPr>
+            <w:tcW w:w="4536" w:type="dxa"/>
+            <w:shd w:val="clear" w:color="auto" w:fill="8DB3E2" w:themeFill="text2" w:themeFillTint="66"/>
+            <w:vAlign w:val="bottom"/>
+          </w:tcPr>
+          <w:p>
+            <w:pPr>
+              <w:jc w:val="center"/>
+              <w:cnfStyle w:val="100000000000" w:firstRow="1" w:lastRow="0" w:firstColumn="0" w:lastColumn="0" w:oddVBand="0" w:evenVBand="0" w:oddHBand="0" w:evenHBand="0" w:firstRowFirstColumn="0" w:firstRowLastColumn="0" w:lastRowFirstColumn="0" w:lastRowLastColumn="0"/>
+            </w:pPr>
+            <w:r>
+              <w:t>Contact</w:t>
+            </w:r>
+          </w:p>
+        </w:tc>
+      </w:tr>
+      <w:tr>
+        <w:trPr>
+          <w:cnfStyle w:val="000000100000" w:firstRow="0" w:lastRow="0" w:firstColumn="0" w:lastColumn="0" w:oddVBand="0" w:evenVBand="0" w:oddHBand="1" w:evenHBand="0" w:firstRowFirstColumn="0" w:firstRowLastColumn="0" w:lastRowFirstColumn="0" w:lastRowLastColumn="0"/>
+          <w:trHeight w:val="545"/>
+        </w:trPr>
+        <w:tc>
+          <w:tcPr>
+            <w:cnfStyle w:val="001000000000" w:firstRow="0" w:lastRow="0" w:firstColumn="1" w:lastColumn="0" w:oddVBand="0" w:evenVBand="0" w:oddHBand="0" w:evenHBand="0" w:firstRowFirstColumn="0" w:firstRowLastColumn="0" w:lastRowFirstColumn="0" w:lastRowLastColumn="0"/>
+            <w:tcW w:w="3218" w:type="dxa"/>
+            <w:shd w:val="clear" w:color="auto" w:fill="C6D9F1" w:themeFill="text2" w:themeFillTint="33"/>
+            <w:vAlign w:val="center"/>
+          </w:tcPr>
+          <w:p>
+            <w:pPr>
+              <w:jc w:val="center"/>
+            </w:pPr>
+            <w:r>
+              <w:t>Line JAKUBIEC-JAMET</w:t>
+            </w:r>
+          </w:p>
+        </w:tc>
+        <w:tc>
+          <w:tcPr>
+            <w:tcW w:w="1852" w:type="dxa"/>
+            <w:shd w:val="clear" w:color="auto" w:fill="C6D9F1" w:themeFill="text2" w:themeFillTint="33"/>
+            <w:vAlign w:val="center"/>
+          </w:tcPr>
+          <w:p>
+            <w:pPr>
+              <w:jc w:val="center"/>
+              <w:cnfStyle w:val="000000100000" w:firstRow="0" w:lastRow="0" w:firstColumn="0" w:lastColumn="0" w:oddVBand="0" w:evenVBand="0" w:oddHBand="1" w:evenHBand="0" w:firstRowFirstColumn="0" w:firstRowLastColumn="0" w:lastRowFirstColumn="0" w:lastRowLastColumn="0"/>
+              <w:rPr>
+                <w:b/>
+              </w:rPr>
+            </w:pPr>
+            <w:r>
+              <w:rPr>
+                <w:b/>
+              </w:rPr>
+              <w:t>Encadrant</w:t>
+            </w:r>
+          </w:p>
+        </w:tc>
+        <w:tc>
+          <w:tcPr>
+            <w:tcW w:w="4536" w:type="dxa"/>
+            <w:shd w:val="clear" w:color="auto" w:fill="C6D9F1" w:themeFill="text2" w:themeFillTint="33"/>
+            <w:vAlign w:val="center"/>
+          </w:tcPr>
+          <w:p>
+            <w:pPr>
+              <w:jc w:val="center"/>
+              <w:cnfStyle w:val="000000100000" w:firstRow="0" w:lastRow="0" w:firstColumn="0" w:lastColumn="0" w:oddVBand="0" w:evenVBand="0" w:oddHBand="1" w:evenHBand="0" w:firstRowFirstColumn="0" w:firstRowLastColumn="0" w:lastRowFirstColumn="0" w:lastRowLastColumn="0"/>
+            </w:pPr>
+            <w:r>
+              <w:t>line.jakubiec@univ-amu.fr</w:t>
+            </w:r>
+          </w:p>
+        </w:tc>
+      </w:tr>
+      <w:tr>
+        <w:trPr>
+          <w:cnfStyle w:val="000000010000" w:firstRow="0" w:lastRow="0" w:firstColumn="0" w:lastColumn="0" w:oddVBand="0" w:evenVBand="0" w:oddHBand="0" w:evenHBand="1" w:firstRowFirstColumn="0" w:firstRowLastColumn="0" w:lastRowFirstColumn="0" w:lastRowLastColumn="0"/>
+        </w:trPr>
+        <w:tc>
+          <w:tcPr>
+            <w:cnfStyle w:val="001000000000" w:firstRow="0" w:lastRow="0" w:firstColumn="1" w:lastColumn="0" w:oddVBand="0" w:evenVBand="0" w:oddHBand="0" w:evenHBand="0" w:firstRowFirstColumn="0" w:firstRowLastColumn="0" w:lastRowFirstColumn="0" w:lastRowLastColumn="0"/>
+            <w:tcW w:w="3218" w:type="dxa"/>
+            <w:shd w:val="clear" w:color="auto" w:fill="C6D9F1" w:themeFill="text2" w:themeFillTint="33"/>
+            <w:vAlign w:val="center"/>
+          </w:tcPr>
+          <w:p>
+            <w:pPr>
+              <w:jc w:val="center"/>
+              <w:rPr>
+                <w:b w:val="0"/>
+              </w:rPr>
+            </w:pPr>
+            <w:r>
+              <w:rPr>
+                <w:b w:val="0"/>
+              </w:rPr>
+              <w:t>Lucien KERISIT</w:t>
+            </w:r>
+          </w:p>
+        </w:tc>
+        <w:tc>
+          <w:tcPr>
+            <w:tcW w:w="1852" w:type="dxa"/>
+            <w:shd w:val="clear" w:color="auto" w:fill="C6D9F1" w:themeFill="text2" w:themeFillTint="33"/>
+            <w:vAlign w:val="center"/>
+          </w:tcPr>
+          <w:p>
+            <w:pPr>
+              <w:jc w:val="center"/>
+              <w:cnfStyle w:val="000000010000" w:firstRow="0" w:lastRow="0" w:firstColumn="0" w:lastColumn="0" w:oddVBand="0" w:evenVBand="0" w:oddHBand="0" w:evenHBand="1" w:firstRowFirstColumn="0" w:firstRowLastColumn="0" w:lastRowFirstColumn="0" w:lastRowLastColumn="0"/>
+            </w:pPr>
+            <w:r>
+              <w:t>Etudiant</w:t>
+            </w:r>
+            <w:r>
+              <w:t xml:space="preserve"> / Développeur</w:t>
+            </w:r>
+          </w:p>
+        </w:tc>
+        <w:tc>
+          <w:tcPr>
+            <w:tcW w:w="4536" w:type="dxa"/>
+            <w:shd w:val="clear" w:color="auto" w:fill="C6D9F1" w:themeFill="text2" w:themeFillTint="33"/>
+            <w:vAlign w:val="center"/>
+          </w:tcPr>
+          <w:p>
+            <w:pPr>
+              <w:jc w:val="center"/>
+              <w:cnfStyle w:val="000000010000" w:firstRow="0" w:lastRow="0" w:firstColumn="0" w:lastColumn="0" w:oddVBand="0" w:evenVBand="0" w:oddHBand="0" w:evenHBand="1" w:firstRowFirstColumn="0" w:firstRowLastColumn="0" w:lastRowFirstColumn="0" w:lastRowLastColumn="0"/>
+            </w:pPr>
+            <w:r>
+              <w:t>lucien.kerisit@etu.univ-amu.fr</w:t>
+            </w:r>
+          </w:p>
+        </w:tc>
+      </w:tr>
+      <w:tr>
+        <w:trPr>
+          <w:cnfStyle w:val="000000100000" w:firstRow="0" w:lastRow="0" w:firstColumn="0" w:lastColumn="0" w:oddVBand="0" w:evenVBand="0" w:oddHBand="1" w:evenHBand="0" w:firstRowFirstColumn="0" w:firstRowLastColumn="0" w:lastRowFirstColumn="0" w:lastRowLastColumn="0"/>
+        </w:trPr>
+        <w:tc>
+          <w:tcPr>
+            <w:cnfStyle w:val="001000000000" w:firstRow="0" w:lastRow="0" w:firstColumn="1" w:lastColumn="0" w:oddVBand="0" w:evenVBand="0" w:oddHBand="0" w:evenHBand="0" w:firstRowFirstColumn="0" w:firstRowLastColumn="0" w:lastRowFirstColumn="0" w:lastRowLastColumn="0"/>
+            <w:tcW w:w="3218" w:type="dxa"/>
+            <w:shd w:val="clear" w:color="auto" w:fill="C6D9F1" w:themeFill="text2" w:themeFillTint="33"/>
+            <w:vAlign w:val="center"/>
+          </w:tcPr>
+          <w:p>
+            <w:pPr>
+              <w:jc w:val="center"/>
+              <w:rPr>
+                <w:b w:val="0"/>
+              </w:rPr>
+            </w:pPr>
+            <w:r>
+              <w:rPr>
+                <w:b w:val="0"/>
+              </w:rPr>
+              <w:t>Waël KOUJUK</w:t>
+            </w:r>
+          </w:p>
+        </w:tc>
+        <w:tc>
+          <w:tcPr>
+            <w:tcW w:w="1852" w:type="dxa"/>
+            <w:shd w:val="clear" w:color="auto" w:fill="C6D9F1" w:themeFill="text2" w:themeFillTint="33"/>
+            <w:vAlign w:val="center"/>
+          </w:tcPr>
+          <w:p>
+            <w:pPr>
+              <w:jc w:val="center"/>
+              <w:cnfStyle w:val="000000100000" w:firstRow="0" w:lastRow="0" w:firstColumn="0" w:lastColumn="0" w:oddVBand="0" w:evenVBand="0" w:oddHBand="1" w:evenHBand="0" w:firstRowFirstColumn="0" w:firstRowLastColumn="0" w:lastRowFirstColumn="0" w:lastRowLastColumn="0"/>
+            </w:pPr>
+            <w:r>
+              <w:t>Etudiant / Développeur</w:t>
+            </w:r>
+          </w:p>
+        </w:tc>
+        <w:tc>
+          <w:tcPr>
+            <w:tcW w:w="4536" w:type="dxa"/>
+            <w:shd w:val="clear" w:color="auto" w:fill="C6D9F1" w:themeFill="text2" w:themeFillTint="33"/>
+            <w:vAlign w:val="center"/>
+          </w:tcPr>
+          <w:p>
+            <w:pPr>
+              <w:jc w:val="center"/>
+              <w:cnfStyle w:val="000000100000" w:firstRow="0" w:lastRow="0" w:firstColumn="0" w:lastColumn="0" w:oddVBand="0" w:evenVBand="0" w:oddHBand="1" w:evenHBand="0" w:firstRowFirstColumn="0" w:firstRowLastColumn="0" w:lastRowFirstColumn="0" w:lastRowLastColumn="0"/>
+            </w:pPr>
+            <w:r>
+              <w:t>wael.koujuk@etu.univ-amu.fr</w:t>
+            </w:r>
+          </w:p>
+        </w:tc>
+      </w:tr>
+      <w:tr>
+        <w:trPr>
+          <w:cnfStyle w:val="000000010000" w:firstRow="0" w:lastRow="0" w:firstColumn="0" w:lastColumn="0" w:oddVBand="0" w:evenVBand="0" w:oddHBand="0" w:evenHBand="1" w:firstRowFirstColumn="0" w:firstRowLastColumn="0" w:lastRowFirstColumn="0" w:lastRowLastColumn="0"/>
+        </w:trPr>
+        <w:tc>
+          <w:tcPr>
+            <w:cnfStyle w:val="001000000000" w:firstRow="0" w:lastRow="0" w:firstColumn="1" w:lastColumn="0" w:oddVBand="0" w:evenVBand="0" w:oddHBand="0" w:evenHBand="0" w:firstRowFirstColumn="0" w:firstRowLastColumn="0" w:lastRowFirstColumn="0" w:lastRowLastColumn="0"/>
+            <w:tcW w:w="3218" w:type="dxa"/>
+            <w:shd w:val="clear" w:color="auto" w:fill="C6D9F1" w:themeFill="text2" w:themeFillTint="33"/>
+            <w:vAlign w:val="center"/>
+          </w:tcPr>
+          <w:p>
+            <w:pPr>
+              <w:jc w:val="center"/>
+              <w:rPr>
+                <w:b w:val="0"/>
+              </w:rPr>
+            </w:pPr>
+            <w:r>
+              <w:rPr>
+                <w:b w:val="0"/>
+              </w:rPr>
+              <w:t>Patty RANDRIAMBOLOLONA</w:t>
+            </w:r>
+          </w:p>
+        </w:tc>
+        <w:tc>
+          <w:tcPr>
+            <w:tcW w:w="1852" w:type="dxa"/>
+            <w:shd w:val="clear" w:color="auto" w:fill="C6D9F1" w:themeFill="text2" w:themeFillTint="33"/>
+            <w:vAlign w:val="center"/>
+          </w:tcPr>
+          <w:p>
+            <w:pPr>
+              <w:jc w:val="center"/>
+              <w:cnfStyle w:val="000000010000" w:firstRow="0" w:lastRow="0" w:firstColumn="0" w:lastColumn="0" w:oddVBand="0" w:evenVBand="0" w:oddHBand="0" w:evenHBand="1" w:firstRowFirstColumn="0" w:firstRowLastColumn="0" w:lastRowFirstColumn="0" w:lastRowLastColumn="0"/>
+            </w:pPr>
+            <w:r>
+              <w:t>Etudiant / Développeur</w:t>
+            </w:r>
+          </w:p>
+        </w:tc>
+        <w:tc>
+          <w:tcPr>
+            <w:tcW w:w="4536" w:type="dxa"/>
+            <w:shd w:val="clear" w:color="auto" w:fill="C6D9F1" w:themeFill="text2" w:themeFillTint="33"/>
+            <w:vAlign w:val="center"/>
+          </w:tcPr>
+          <w:p>
+            <w:pPr>
+              <w:jc w:val="center"/>
+              <w:cnfStyle w:val="000000010000" w:firstRow="0" w:lastRow="0" w:firstColumn="0" w:lastColumn="0" w:oddVBand="0" w:evenVBand="0" w:oddHBand="0" w:evenHBand="1" w:firstRowFirstColumn="0" w:firstRowLastColumn="0" w:lastRowFirstColumn="0" w:lastRowLastColumn="0"/>
+            </w:pPr>
+            <w:r>
+              <w:t>patty.randriambololona@etu.univ-amu.fr</w:t>
+            </w:r>
+          </w:p>
+        </w:tc>
+      </w:tr>
+    </w:tbl>
+    <w:p/>
+    <w:p>
+      <w:pPr>
+        <w:pStyle w:val="Titre2"/>
+      </w:pPr>
+      <w:r>
+        <w:t>4) Mise en œuvre et répartition des tâches</w:t>
+      </w:r>
+    </w:p>
+    <w:p/>
+    <w:p>
+      <w:pPr>
+        <w:rPr>
+          <w:b/>
+        </w:rPr>
+      </w:pPr>
+      <w:r>
+        <w:tab/>
+      </w:r>
+      <w:r>
+        <w:rPr>
+          <w:b/>
+        </w:rPr>
+        <w:t xml:space="preserve">Rédaction de rapport : </w:t>
+      </w:r>
+    </w:p>
+    <w:p>
+      <w:pPr>
+        <w:ind w:firstLine="708"/>
+      </w:pPr>
+      <w:r>
+        <w:t xml:space="preserve">La définition et la rédaction de chaque document </w:t>
+      </w:r>
+      <w:r>
+        <w:t>sera</w:t>
+      </w:r>
+      <w:r>
+        <w:t xml:space="preserve"> réalisée par un ou plusieurs membres du groupe. Une fois la rédaction terminée, </w:t>
+      </w:r>
+      <w:r>
+        <w:t>le document sera vérifié par l’ensemble de l’équipe</w:t>
+      </w:r>
+      <w:r>
+        <w:t xml:space="preserve">. </w:t>
+      </w:r>
+      <w:r>
+        <w:t>Ces derniers devront s’assurer de la bonne qualité du travail réalisé, puis émettre d’éventuelles remarques et suggestions de modifications.</w:t>
+      </w:r>
+      <w:r>
+        <w:t xml:space="preserve"> </w:t>
+      </w:r>
+      <w:r>
+        <w:t>Enfin, les auteurs du document devront prendre en compte les retours apportés par les approbateurs et seront chargés d’effectuer les corrections nécessaires.</w:t>
+      </w:r>
+    </w:p>
+    <w:p>
+      <w:pPr>
+        <w:ind w:firstLine="708"/>
+        <w:rPr>
+          <w:b/>
+        </w:rPr>
+      </w:pPr>
+      <w:r>
+        <w:rPr>
+          <w:b/>
+        </w:rPr>
+        <w:t>Centralisation du projet avec gestionnaire de version :</w:t>
+      </w:r>
+    </w:p>
+    <w:p>
+      <w:r>
+        <w:tab/>
+        <w:t xml:space="preserve">Afin de centraliser les documents et sources, nous utiliserons le gestionnaire de version Git pour pouvoir mener à bien la réalisation de ce projet informatique. </w:t>
+      </w:r>
+    </w:p>
+    <w:p>
+      <w:r>
+        <w:lastRenderedPageBreak/>
+        <w:tab/>
+        <w:t>Un repository GitHub a été créé spécialement pour ce projet, l’ensemble des participants ont donc accès aux sources du projet pour y apporter leur modifications.</w:t>
+      </w:r>
+    </w:p>
+    <w:p>
+      <w:r>
+        <w:tab/>
+        <w:t>Le gestionnaire de version Git nous permettra de suivre scrupuleusement les modifications apportées au projet, la sauvegarde des sources et de beaucoup d’autre fonctionnalités pour pouvoir travailler en équipe de façon efficace.</w:t>
+      </w:r>
+    </w:p>
+    <w:p/>
+    <w:p>
+      <w:pPr>
+        <w:pStyle w:val="Titre2"/>
+      </w:pPr>
+      <w:r>
+        <w:t>5</w:t>
+      </w:r>
+      <w:r>
+        <w:t xml:space="preserve">) </w:t>
+      </w:r>
+      <w:r>
+        <w:t xml:space="preserve">Architecture de l’application et </w:t>
+      </w:r>
+      <w:r>
+        <w:t>technologies utilisées</w:t>
+      </w:r>
+    </w:p>
+    <w:p>
+      <w:pPr>
+        <w:ind w:firstLine="708"/>
+      </w:pPr>
+    </w:p>
+    <w:p>
+      <w:pPr>
+        <w:pStyle w:val="Titre3"/>
+        <w:numPr>
+          <w:ilvl w:val="0"/>
+          <w:numId w:val="7"/>
+        </w:numPr>
+      </w:pPr>
+      <w:r>
+        <w:t>Contraintes techniques et solutions</w:t>
+      </w:r>
+    </w:p>
+    <w:p>
+      <w:pPr>
+        <w:ind w:firstLine="708"/>
+      </w:pPr>
+      <w:r>
+        <w:t xml:space="preserve">La première question qui s'est posée pour la réalisation de la partie technique du projet a été de choisir une architecture pour l'application. </w:t>
+      </w:r>
+    </w:p>
+    <w:p>
+      <w:pPr>
+        <w:ind w:firstLine="708"/>
+      </w:pPr>
+      <w:r>
+        <w:t xml:space="preserve">En effet, le site requiert une structure qui puisse stocker des informations, les utiliser et les traiter. </w:t>
+      </w:r>
+      <w:r>
+        <w:t>L’application</w:t>
+      </w:r>
+      <w:r>
+        <w:t xml:space="preserve"> </w:t>
+      </w:r>
+      <w:r>
+        <w:t>doit pouvoir gérer une base de données de façon optimale</w:t>
+      </w:r>
+      <w:r>
+        <w:t xml:space="preserve"> et nécessitera d’avoir des pages fluides et réactives. </w:t>
+      </w:r>
+    </w:p>
+    <w:p>
+      <w:pPr>
+        <w:ind w:firstLine="708"/>
+      </w:pPr>
+      <w:r>
+        <w:t>Les types de périphériques qui accède</w:t>
+      </w:r>
+      <w:r>
+        <w:t>ront à l’application</w:t>
+      </w:r>
+      <w:r>
+        <w:t xml:space="preserve"> seront variés, ce qui imposera un développement de l’application de manière</w:t>
+      </w:r>
+      <w:r>
+        <w:t xml:space="preserve"> « </w:t>
+      </w:r>
+      <w:r>
+        <w:rPr>
+          <w:b/>
+        </w:rPr>
+        <w:t>responsive</w:t>
+      </w:r>
+      <w:r>
+        <w:t> » pour s’adapter à</w:t>
+      </w:r>
+      <w:r>
+        <w:t xml:space="preserve"> tous ces médias.</w:t>
+      </w:r>
+    </w:p>
+    <w:p>
+      <w:r>
+        <w:rPr>
+          <w:noProof/>
+          <w:lang w:eastAsia="fr-FR"/>
+        </w:rPr>
+        <w:drawing>
+          <wp:anchor distT="0" distB="0" distL="114300" distR="114300" simplePos="0" relativeHeight="251667456" behindDoc="1" locked="0" layoutInCell="1" allowOverlap="1" wp14:anchorId="3DDDEDA9" wp14:editId="05F333F4">
+            <wp:simplePos x="0" y="0"/>
+            <wp:positionH relativeFrom="column">
+              <wp:posOffset>712470</wp:posOffset>
+            </wp:positionH>
+            <wp:positionV relativeFrom="paragraph">
+              <wp:posOffset>258445</wp:posOffset>
+            </wp:positionV>
+            <wp:extent cx="4203700" cy="2797175"/>
+            <wp:effectExtent l="0" t="0" r="6350" b="3175"/>
+            <wp:wrapNone/>
+            <wp:docPr id="13" name="Image 13" descr="https://humancoders-formations.s3.amazonaws.com/uploads/course/logo/76/formation-responsive-web-design.png"/>
+            <wp:cNvGraphicFramePr>
+              <a:graphicFrameLocks xmlns:a="http://schemas.openxmlformats.org/drawingml/2006/main" noChangeAspect="1"/>
+            </wp:cNvGraphicFramePr>
+            <a:graphic xmlns:a="http://schemas.openxmlformats.org/drawingml/2006/main">
+              <a:graphicData uri="http://schemas.openxmlformats.org/drawingml/2006/picture">
+                <pic:pic xmlns:pic="http://schemas.openxmlformats.org/drawingml/2006/picture">
+                  <pic:nvPicPr>
+                    <pic:cNvPr id="0" name="Picture 3" descr="https://humancoders-formations.s3.amazonaws.com/uploads/course/logo/76/formation-responsive-web-design.png"/>
+                    <pic:cNvPicPr>
+                      <a:picLocks noChangeAspect="1" noChangeArrowheads="1"/>
+                    </pic:cNvPicPr>
+                  </pic:nvPicPr>
+                  <pic:blipFill>
+                    <a:blip r:embed="rId10">
+                      <a:extLst>
+                        <a:ext uri="{28A0092B-C50C-407E-A947-70E740481C1C}">
+                          <a14:useLocalDpi xmlns:a14="http://schemas.microsoft.com/office/drawing/2010/main" val="0"/>
+                        </a:ext>
+                      </a:extLst>
+                    </a:blip>
+                    <a:srcRect/>
+                    <a:stretch>
+                      <a:fillRect/>
+                    </a:stretch>
+                  </pic:blipFill>
+                  <pic:spPr bwMode="auto">
+                    <a:xfrm>
+                      <a:off x="0" y="0"/>
+                      <a:ext cx="4203700" cy="2797175"/>
+                    </a:xfrm>
+                    <a:prstGeom prst="rect">
+                      <a:avLst/>
+                    </a:prstGeom>
+                    <a:noFill/>
+                    <a:ln>
+                      <a:noFill/>
+                    </a:ln>
+                  </pic:spPr>
+                </pic:pic>
+              </a:graphicData>
+            </a:graphic>
+            <wp14:sizeRelH relativeFrom="page">
+              <wp14:pctWidth>0</wp14:pctWidth>
+            </wp14:sizeRelH>
+            <wp14:sizeRelV relativeFrom="page">
+              <wp14:pctHeight>0</wp14:pctHeight>
+            </wp14:sizeRelV>
+          </wp:anchor>
+        </w:drawing>
+      </w:r>
+    </w:p>
+    <w:p/>
+    <w:p/>
+    <w:p/>
+    <w:p/>
+    <w:p/>
+    <w:p/>
+    <w:p/>
+    <w:p>
+      <w:pPr>
+        <w:rPr>
+          <w:b/>
+        </w:rPr>
+      </w:pPr>
+      <w:r>
+        <w:rPr>
+          <w:b/>
+        </w:rPr>
+        <w:lastRenderedPageBreak/>
+        <w:t>La Méthode Modèle-Vue-Contrôleur (MVC)</w:t>
+      </w:r>
+    </w:p>
+    <w:p>
+      <w:r>
+        <w:t xml:space="preserve">Le MVC est une architecture et une méthode de conception qui organise l'Interface Homme-Machine d'une application logicielle (dans notre cas un site Web) en trois parties : </w:t>
+      </w:r>
+    </w:p>
+    <w:p>
+      <w:pPr>
+        <w:pStyle w:val="Paragraphedeliste"/>
+        <w:numPr>
+          <w:ilvl w:val="0"/>
+          <w:numId w:val="6"/>
+        </w:numPr>
+      </w:pPr>
+      <w:r>
+        <w:t>Les données (Modèle).</w:t>
+      </w:r>
+    </w:p>
+    <w:p>
+      <w:pPr>
+        <w:pStyle w:val="Paragraphedeliste"/>
+        <w:numPr>
+          <w:ilvl w:val="0"/>
+          <w:numId w:val="6"/>
+        </w:numPr>
+      </w:pPr>
+      <w:r>
+        <w:t xml:space="preserve">L’interface homme-machine (Vue). </w:t>
+      </w:r>
+    </w:p>
+    <w:p>
+      <w:pPr>
+        <w:pStyle w:val="Paragraphedeliste"/>
+        <w:numPr>
+          <w:ilvl w:val="0"/>
+          <w:numId w:val="6"/>
+        </w:numPr>
+      </w:pPr>
+      <w:r>
+        <w:t xml:space="preserve">La logique de contrôle (Contrôleur). </w:t>
+      </w:r>
+    </w:p>
+    <w:p>
+      <w:r>
+        <w:t>Grossièrement, cela permet une séparation entre les traitements de données et la présentation.</w:t>
+      </w:r>
+    </w:p>
+    <w:p>
+      <w:pPr>
+        <w:rPr>
+          <w:b/>
+        </w:rPr>
+      </w:pPr>
+      <w:r>
+        <w:rPr>
+          <w:b/>
+        </w:rPr>
+        <w:t xml:space="preserve">Le modèle </w:t>
+      </w:r>
+    </w:p>
+    <w:p>
+      <w:r>
+        <w:t>Le modèle représente les structures de données. Typiquement, les classes modèles contiennent des fonctions qui aident à récupérer, insérer et mettre à jour des informations de la base de données.</w:t>
+      </w:r>
+    </w:p>
+    <w:p>
+      <w:pPr>
+        <w:rPr>
+          <w:b/>
+        </w:rPr>
+      </w:pPr>
+      <w:r>
+        <w:rPr>
+          <w:b/>
+        </w:rPr>
+        <w:t>La vue</w:t>
+      </w:r>
+    </w:p>
+    <w:p>
+      <w:r>
+        <w:t xml:space="preserve">La vue correspond à l'interface avec laquelle l'utilisateur interagit. Elle se présente sous la forme d'un </w:t>
+      </w:r>
+      <w:r>
+        <w:t>Template</w:t>
+      </w:r>
+      <w:r>
+        <w:t xml:space="preserve"> représentant l'interface, mais sans les données.</w:t>
+      </w:r>
+    </w:p>
+    <w:p>
+      <w:pPr>
+        <w:rPr>
+          <w:b/>
+        </w:rPr>
+      </w:pPr>
+      <w:r>
+        <w:rPr>
+          <w:b/>
+        </w:rPr>
+        <w:t>Le contrôleur</w:t>
+      </w:r>
+    </w:p>
+    <w:p>
+      <w:r>
+        <w:t>Il gère l'interface entre le modèle et le client. Il va interpréter la requête de ce dernier pour lui envoyer la vue correspondante. Il effectue la synchronisation entre le modèle et les vues.</w:t>
+      </w:r>
+    </w:p>
+    <w:p>
+      <w:r>
+        <w:rPr>
+          <w:noProof/>
+          <w:lang w:eastAsia="fr-FR"/>
+        </w:rPr>
+        <w:drawing>
+          <wp:anchor distT="0" distB="0" distL="114300" distR="114300" simplePos="0" relativeHeight="251666432" behindDoc="1" locked="0" layoutInCell="1" allowOverlap="1" wp14:anchorId="749FF229" wp14:editId="371A02CF">
+            <wp:simplePos x="0" y="0"/>
+            <wp:positionH relativeFrom="column">
+              <wp:posOffset>1189355</wp:posOffset>
+            </wp:positionH>
+            <wp:positionV relativeFrom="paragraph">
+              <wp:posOffset>246380</wp:posOffset>
+            </wp:positionV>
+            <wp:extent cx="3360420" cy="2082800"/>
+            <wp:effectExtent l="0" t="0" r="0" b="0"/>
+            <wp:wrapNone/>
+            <wp:docPr id="12" name="Image 12" descr="http://www.joshholmes.com/blog/content/binary/WindowsLiveWriter/BuildingaSimplePhotoGall.NETMVCFramework_113D2/image_6.png"/>
+            <wp:cNvGraphicFramePr>
+              <a:graphicFrameLocks xmlns:a="http://schemas.openxmlformats.org/drawingml/2006/main" noChangeAspect="1"/>
+            </wp:cNvGraphicFramePr>
+            <a:graphic xmlns:a="http://schemas.openxmlformats.org/drawingml/2006/main">
+              <a:graphicData uri="http://schemas.openxmlformats.org/drawingml/2006/picture">
+                <pic:pic xmlns:pic="http://schemas.openxmlformats.org/drawingml/2006/picture">
+                  <pic:nvPicPr>
+                    <pic:cNvPr id="0" name="Picture 1" descr="http://www.joshholmes.com/blog/content/binary/WindowsLiveWriter/BuildingaSimplePhotoGall.NETMVCFramework_113D2/image_6.png"/>
+                    <pic:cNvPicPr>
+                      <a:picLocks noChangeAspect="1" noChangeArrowheads="1"/>
+                    </pic:cNvPicPr>
+                  </pic:nvPicPr>
+                  <pic:blipFill>
+                    <a:blip r:embed="rId11">
+                      <a:extLst>
+                        <a:ext uri="{28A0092B-C50C-407E-A947-70E740481C1C}">
+                          <a14:useLocalDpi xmlns:a14="http://schemas.microsoft.com/office/drawing/2010/main" val="0"/>
+                        </a:ext>
+                      </a:extLst>
+                    </a:blip>
+                    <a:srcRect/>
+                    <a:stretch>
+                      <a:fillRect/>
+                    </a:stretch>
+                  </pic:blipFill>
+                  <pic:spPr bwMode="auto">
+                    <a:xfrm>
+                      <a:off x="0" y="0"/>
+                      <a:ext cx="3360420" cy="2082800"/>
+                    </a:xfrm>
+                    <a:prstGeom prst="rect">
+                      <a:avLst/>
+                    </a:prstGeom>
+                    <a:noFill/>
+                    <a:ln>
+                      <a:noFill/>
+                    </a:ln>
+                  </pic:spPr>
+                </pic:pic>
+              </a:graphicData>
+            </a:graphic>
+            <wp14:sizeRelH relativeFrom="page">
+              <wp14:pctWidth>0</wp14:pctWidth>
+            </wp14:sizeRelH>
+            <wp14:sizeRelV relativeFrom="page">
+              <wp14:pctHeight>0</wp14:pctHeight>
+            </wp14:sizeRelV>
+          </wp:anchor>
+        </w:drawing>
+      </w:r>
+    </w:p>
+    <w:p/>
+    <w:p/>
+    <w:p/>
+    <w:p/>
+    <w:p/>
+    <w:p>
+      <w:pPr>
+        <w:pStyle w:val="Titre3"/>
+        <w:numPr>
+          <w:ilvl w:val="0"/>
+          <w:numId w:val="7"/>
+        </w:numPr>
+      </w:pPr>
+      <w:r>
+        <w:lastRenderedPageBreak/>
+        <w:t>Justification des choix technologiques</w:t>
+      </w:r>
+    </w:p>
+    <w:p/>
+    <w:p>
+      <w:pPr>
+        <w:ind w:firstLine="360"/>
+      </w:pPr>
+      <w:r>
+        <w:t xml:space="preserve">Le développement de l'application nécessite une phase d'étude et de conception préalable à la mise en œuvre technique proprement dite. Cette phase requiert des compétences pointues et une connaissance approfondie des technologies web afin d'être en mesure de faire les choix pertinents desquels dépendront la pérennité et les performances de l'application. </w:t>
+      </w:r>
+    </w:p>
+    <w:p>
+      <w:pPr>
+        <w:ind w:firstLine="360"/>
+      </w:pPr>
+      <w:r>
+        <w:t>Dans ce cadre, nous avons recensé les spécifications fonctionnelles de notre projet, ce qui nous amène à la rédaction du dossier d’analyse et des spécifications détaillées, pour entamer par la suite la conception d’une architecture fiable, couvrant les exigences fonctionnelles et techniques du site.</w:t>
+      </w:r>
+    </w:p>
+    <w:p>
+      <w:pPr>
+        <w:ind w:firstLine="360"/>
+      </w:pPr>
+      <w:r>
+        <w:t>Afin d’ en</w:t>
+      </w:r>
+      <w:r>
+        <w:t xml:space="preserve"> assurer la mise en œuvre, </w:t>
+      </w:r>
+      <w:r>
+        <w:t>ce projet sera réalisé à</w:t>
+      </w:r>
+      <w:r>
+        <w:t xml:space="preserve"> travers plusieurs technologies récentes, telles que le langage de programmation JavaScript (JQuery, Ajax), le Framework CSS Bootstrap et le Framework PHP Laravel.</w:t>
+      </w:r>
+    </w:p>
+    <w:p>
+      <w:pPr>
+        <w:rPr>
+          <w:b/>
+          <w:szCs w:val="24"/>
+        </w:rPr>
+      </w:pPr>
+      <w:r>
+        <w:rPr>
+          <w:noProof/>
+          <w:lang w:eastAsia="fr-FR"/>
+        </w:rPr>
+        <w:drawing>
+          <wp:anchor distT="0" distB="0" distL="114300" distR="114300" simplePos="0" relativeHeight="251668480" behindDoc="1" locked="0" layoutInCell="1" allowOverlap="1">
+            <wp:simplePos x="0" y="0"/>
+            <wp:positionH relativeFrom="column">
+              <wp:posOffset>878453</wp:posOffset>
+            </wp:positionH>
+            <wp:positionV relativeFrom="paragraph">
+              <wp:posOffset>167582</wp:posOffset>
+            </wp:positionV>
+            <wp:extent cx="4096987" cy="1533016"/>
+            <wp:effectExtent l="0" t="0" r="0" b="0"/>
+            <wp:wrapNone/>
+            <wp:docPr id="14" name="Image 14" descr="http://blogwebdev.fr/wp-content/uploads/1.png"/>
+            <wp:cNvGraphicFramePr>
+              <a:graphicFrameLocks xmlns:a="http://schemas.openxmlformats.org/drawingml/2006/main" noChangeAspect="1"/>
+            </wp:cNvGraphicFramePr>
+            <a:graphic xmlns:a="http://schemas.openxmlformats.org/drawingml/2006/main">
+              <a:graphicData uri="http://schemas.openxmlformats.org/drawingml/2006/picture">
+                <pic:pic xmlns:pic="http://schemas.openxmlformats.org/drawingml/2006/picture">
+                  <pic:nvPicPr>
+                    <pic:cNvPr id="0" name="Picture 5" descr="http://blogwebdev.fr/wp-content/uploads/1.png"/>
+                    <pic:cNvPicPr>
+                      <a:picLocks noChangeAspect="1" noChangeArrowheads="1"/>
+                    </pic:cNvPicPr>
+                  </pic:nvPicPr>
+                  <pic:blipFill>
+                    <a:blip r:embed="rId12">
+                      <a:extLst>
+                        <a:ext uri="{28A0092B-C50C-407E-A947-70E740481C1C}">
+                          <a14:useLocalDpi xmlns:a14="http://schemas.microsoft.com/office/drawing/2010/main" val="0"/>
+                        </a:ext>
+                      </a:extLst>
+                    </a:blip>
+                    <a:srcRect/>
+                    <a:stretch>
+                      <a:fillRect/>
+                    </a:stretch>
+                  </pic:blipFill>
+                  <pic:spPr bwMode="auto">
+                    <a:xfrm>
+                      <a:off x="0" y="0"/>
+                      <a:ext cx="4096987" cy="1533016"/>
+                    </a:xfrm>
+                    <a:prstGeom prst="rect">
+                      <a:avLst/>
+                    </a:prstGeom>
+                    <a:noFill/>
+                    <a:ln>
+                      <a:noFill/>
+                    </a:ln>
+                  </pic:spPr>
+                </pic:pic>
+              </a:graphicData>
+            </a:graphic>
+            <wp14:sizeRelH relativeFrom="page">
+              <wp14:pctWidth>0</wp14:pctWidth>
+            </wp14:sizeRelH>
+            <wp14:sizeRelV relativeFrom="page">
+              <wp14:pctHeight>0</wp14:pctHeight>
+            </wp14:sizeRelV>
+          </wp:anchor>
+        </w:drawing>
+      </w:r>
+    </w:p>
+    <w:p>
+      <w:pPr>
+        <w:rPr>
+          <w:b/>
+          <w:szCs w:val="24"/>
+        </w:rPr>
+      </w:pPr>
+    </w:p>
+    <w:p>
+      <w:pPr>
+        <w:rPr>
+          <w:b/>
+          <w:szCs w:val="24"/>
+        </w:rPr>
+      </w:pPr>
+    </w:p>
+    <w:p>
+      <w:pPr>
+        <w:rPr>
+          <w:b/>
+          <w:szCs w:val="24"/>
+        </w:rPr>
+      </w:pPr>
+    </w:p>
+    <w:p>
+      <w:pPr>
+        <w:rPr>
+          <w:b/>
+          <w:szCs w:val="24"/>
+        </w:rPr>
+      </w:pPr>
+    </w:p>
+    <w:p>
+      <w:pPr>
+        <w:rPr>
+          <w:b/>
+          <w:szCs w:val="24"/>
+        </w:rPr>
+      </w:pPr>
+      <w:r>
+        <w:rPr>
+          <w:b/>
+          <w:szCs w:val="24"/>
+        </w:rPr>
+        <w:t>Pourquoi Laravel ?</w:t>
+      </w:r>
+    </w:p>
+    <w:p>
+      <w:pPr>
+        <w:rPr>
+          <w:szCs w:val="24"/>
+        </w:rPr>
+      </w:pPr>
+      <w:r>
+        <w:rPr>
+          <w:rFonts w:cs="Arial"/>
+          <w:color w:val="000000"/>
+          <w:szCs w:val="24"/>
+        </w:rPr>
+        <w:t>On rencontre souvent dans les forums la question de savoir quel est le meilleur Framework. La réponse la plus intelligente à donner est que le meilleur est celui que l’on connaît bien et qui répond à la fois à nos besoins et notre compétence. Il y a toutefois des critères objectifs dans le choix d’un Framework :</w:t>
+      </w:r>
+    </w:p>
+    <w:p>
+      <w:pPr>
+        <w:rPr>
+          <w:rFonts w:cs="Arial"/>
+          <w:color w:val="000000"/>
+          <w:szCs w:val="24"/>
+        </w:rPr>
+      </w:pPr>
+      <w:r>
+        <w:rPr>
+          <w:rFonts w:cs="Arial"/>
+          <w:b/>
+          <w:bCs/>
+          <w:color w:val="000000"/>
+          <w:szCs w:val="24"/>
+        </w:rPr>
+        <w:t>la documentation :</w:t>
+      </w:r>
+      <w:r>
+        <w:rPr>
+          <w:rFonts w:cs="Arial"/>
+          <w:color w:val="000000"/>
+          <w:szCs w:val="24"/>
+        </w:rPr>
+        <w:t xml:space="preserve"> un Framework mal documenté fait perdre plus de temps qu’il n’en fait gagner, Laravel est très bien documenté</w:t>
+      </w:r>
+    </w:p>
+    <w:p>
+      <w:pPr>
+        <w:rPr>
+          <w:rFonts w:cs="Arial"/>
+          <w:color w:val="000000"/>
+          <w:szCs w:val="24"/>
+        </w:rPr>
+      </w:pPr>
+      <w:r>
+        <w:rPr>
+          <w:rFonts w:cs="Arial"/>
+          <w:b/>
+          <w:bCs/>
+          <w:color w:val="000000"/>
+          <w:szCs w:val="24"/>
+        </w:rPr>
+        <w:lastRenderedPageBreak/>
+        <w:t>la communauté :</w:t>
+      </w:r>
+      <w:r>
+        <w:rPr>
+          <w:rFonts w:cs="Arial"/>
+          <w:color w:val="000000"/>
+          <w:szCs w:val="24"/>
+        </w:rPr>
+        <w:t xml:space="preserve"> lorsqu’on rencontre une difficulté il est bon de recevoir une aide rapide pour ne pas rester bloqué longtemps sur un problème de détail, la com</w:t>
+      </w:r>
+      <w:r>
+        <w:rPr>
+          <w:rFonts w:cs="Arial"/>
+          <w:color w:val="000000"/>
+          <w:szCs w:val="24"/>
+        </w:rPr>
+        <w:t>munauté de Laravel est réactive.</w:t>
+      </w:r>
+    </w:p>
+    <w:p>
+      <w:pPr>
+        <w:rPr>
+          <w:rFonts w:cs="Arial"/>
+          <w:color w:val="000000"/>
+          <w:szCs w:val="24"/>
+        </w:rPr>
+      </w:pPr>
+      <w:r>
+        <w:rPr>
+          <w:rFonts w:cs="Arial"/>
+          <w:b/>
+          <w:bCs/>
+          <w:color w:val="000000"/>
+          <w:szCs w:val="24"/>
+        </w:rPr>
+        <w:t xml:space="preserve">la durée d’apprentissage : </w:t>
+      </w:r>
+      <w:r>
+        <w:rPr>
+          <w:rFonts w:cs="Arial"/>
+          <w:color w:val="000000"/>
+          <w:szCs w:val="24"/>
+        </w:rPr>
+        <w:t>un temps d’apprentissage trop long fait perdre l’intérêt d’un Framework même si on factorise notre connaissance en multipliant les cas d’application, Laravel est rapide à prendre en mains tout en ne faisant aucune concession sur les fonctionnalités,</w:t>
+      </w:r>
+    </w:p>
+    <w:p>
+      <w:pPr>
+        <w:rPr>
+          <w:rFonts w:cs="Arial"/>
+          <w:color w:val="000000"/>
+          <w:szCs w:val="24"/>
+        </w:rPr>
+      </w:pPr>
+      <w:r>
+        <w:rPr>
+          <w:rFonts w:cs="Arial"/>
+          <w:b/>
+          <w:bCs/>
+          <w:color w:val="000000"/>
+          <w:szCs w:val="24"/>
+        </w:rPr>
+        <w:t>la pérennité :</w:t>
+      </w:r>
+      <w:r>
+        <w:rPr>
+          <w:rFonts w:cs="Arial"/>
+          <w:color w:val="000000"/>
+          <w:szCs w:val="24"/>
+        </w:rPr>
+        <w:t xml:space="preserve"> apprendre un Framework pour apprendre quelques mois plus tard qu’il est abandonné est plutôt frustrant. Laravel est soutenu par une importante communauté de développeurs et d’utilisateurs, ce qui lui garantit une durée de vie raisonnable,</w:t>
+      </w:r>
+    </w:p>
+    <w:p>
+      <w:pPr>
+        <w:rPr>
+          <w:rFonts w:cs="Arial"/>
+          <w:color w:val="000000"/>
+          <w:szCs w:val="24"/>
+        </w:rPr>
+      </w:pPr>
+      <w:r>
+        <w:rPr>
+          <w:rFonts w:cs="Arial"/>
+          <w:b/>
+          <w:bCs/>
+          <w:color w:val="000000"/>
+          <w:szCs w:val="24"/>
+        </w:rPr>
+        <w:t>la richesse des outils :</w:t>
+      </w:r>
+      <w:r>
+        <w:rPr>
+          <w:rFonts w:cs="Arial"/>
+          <w:color w:val="000000"/>
+          <w:szCs w:val="24"/>
+        </w:rPr>
+        <w:t xml:space="preserve"> certains Framework sont intéressants mais nécessitent de nombreuses greffes pour devenir vraiment opérationnels. Laravel est à la base suffisamment complet pour ne nécessiter que des extensions pour des besoins particuliers,</w:t>
+      </w:r>
+    </w:p>
+    <w:p>
+      <w:pPr>
+        <w:rPr>
+          <w:rFonts w:cs="Arial"/>
+          <w:color w:val="000000"/>
+          <w:szCs w:val="24"/>
+        </w:rPr>
+      </w:pPr>
+      <w:r>
+        <w:rPr>
+          <w:rFonts w:cs="Arial"/>
+          <w:b/>
+          <w:bCs/>
+          <w:color w:val="000000"/>
+          <w:szCs w:val="24"/>
+        </w:rPr>
+        <w:t xml:space="preserve">la simplicité : </w:t>
+      </w:r>
+      <w:r>
+        <w:rPr>
+          <w:rFonts w:cs="Arial"/>
+          <w:color w:val="000000"/>
+          <w:szCs w:val="24"/>
+        </w:rPr>
+        <w:t>utiliser un Framework et se retrouver à écrire un code plus complexe que celui qu’on aurait utilisé avec simplement du PHP n’est pas une opération judicieuse, le code qu’on écrit avec Laravel est toujours simple, lisible, concis,</w:t>
+      </w:r>
+    </w:p>
+    <w:p>
+      <w:pPr>
+        <w:rPr>
+          <w:rFonts w:cs="Arial"/>
+          <w:color w:val="000000"/>
+          <w:szCs w:val="24"/>
+        </w:rPr>
+      </w:pPr>
+      <w:r>
+        <w:rPr>
+          <w:rFonts w:cs="Arial"/>
+          <w:b/>
+          <w:bCs/>
+          <w:color w:val="000000"/>
+          <w:szCs w:val="24"/>
+        </w:rPr>
+        <w:t>la version de PHP utilisée :</w:t>
+      </w:r>
+      <w:r>
+        <w:rPr>
+          <w:rFonts w:cs="Arial"/>
+          <w:color w:val="000000"/>
+          <w:szCs w:val="24"/>
+        </w:rPr>
+        <w:t xml:space="preserve"> Laravel est fondé sur PHP 5.3, ce qui permet d’utiliser par exemple les fonctions anonymes (lambda), les fermetures, les espaces de noms…</w:t>
+      </w:r>
+    </w:p>
+    <w:p>
+      <w:pPr>
+        <w:rPr>
+          <w:rFonts w:cs="Arial"/>
+          <w:color w:val="000000"/>
+          <w:szCs w:val="24"/>
+        </w:rPr>
+      </w:pPr>
+      <w:r>
+        <w:rPr>
+          <w:rFonts w:cs="Arial"/>
+          <w:b/>
+          <w:bCs/>
+          <w:color w:val="000000"/>
+          <w:szCs w:val="24"/>
+        </w:rPr>
+        <w:t>les mises à jour :</w:t>
+      </w:r>
+      <w:r>
+        <w:rPr>
+          <w:rFonts w:cs="Arial"/>
+          <w:color w:val="000000"/>
+          <w:szCs w:val="24"/>
+        </w:rPr>
+        <w:t xml:space="preserve"> on est jamais à l’abri d’une faille de sécurité, le fait d’utiliser un Framework est un peu à double facettes : le code a été normalement bien écrit, validé, mais il est lisible par tout le monde et devient par le fait vulnérable, d’où la nécessité de procéder à des mises à jour en cas de découverte d’une faille, l’équipe de Laravel est assez réactive pour assumer cette tâche essentielle,</w:t>
+      </w:r>
+    </w:p>
+    <w:p>
+      <w:pPr>
+        <w:rPr>
+          <w:rFonts w:cs="Arial"/>
+          <w:color w:val="000000"/>
+          <w:szCs w:val="24"/>
+        </w:rPr>
+      </w:pPr>
+      <w:r>
+        <w:rPr>
+          <w:rFonts w:cs="Arial"/>
+          <w:b/>
+          <w:bCs/>
+          <w:color w:val="000000"/>
+          <w:szCs w:val="24"/>
+        </w:rPr>
+        <w:t>les standards de programmation :</w:t>
+      </w:r>
+      <w:r>
+        <w:rPr>
+          <w:rFonts w:cs="Arial"/>
+          <w:color w:val="000000"/>
+          <w:szCs w:val="24"/>
+        </w:rPr>
+        <w:t xml:space="preserve"> le code d’un « bon » Framework est écrit en suivant les « bonnes pratiques » et il nous invite à faire de même, Laravel a souvent été salué pour la pureté de son code.</w:t>
+      </w:r>
+    </w:p>
+    <w:p>
+      <w:pPr>
+        <w:rPr>
+          <w:rFonts w:cs="Arial"/>
+          <w:color w:val="000000"/>
+          <w:szCs w:val="24"/>
+        </w:rPr>
+      </w:pPr>
+      <w:r>
+        <w:rPr>
+          <w:rFonts w:cs="Arial"/>
+          <w:b/>
+          <w:bCs/>
+          <w:color w:val="000000"/>
+          <w:szCs w:val="24"/>
+        </w:rPr>
+        <w:lastRenderedPageBreak/>
+        <w:t xml:space="preserve">Les possibilités d’extension : </w:t>
+      </w:r>
+      <w:r>
+        <w:rPr>
+          <w:rFonts w:cs="Arial"/>
+          <w:color w:val="000000"/>
+          <w:szCs w:val="24"/>
+        </w:rPr>
+        <w:t>on doit pouvoir facilement étendre les fonctionnalités d’un Framework sans détruire son organisation, Laravel permet de le faire avec élégance en suivant toujours les mêmes principes avec ses bundles.</w:t>
+      </w:r>
+    </w:p>
+    <w:p>
+      <w:pPr>
+        <w:rPr>
+          <w:rFonts w:cs="Arial"/>
+          <w:color w:val="000000"/>
+          <w:szCs w:val="24"/>
+        </w:rPr>
+      </w:pPr>
+    </w:p>
+    <w:p>
+      <w:pPr>
+        <w:jc w:val="center"/>
+        <w:rPr>
+          <w:rFonts w:cs="Arial"/>
+          <w:color w:val="000000"/>
+          <w:szCs w:val="24"/>
+        </w:rPr>
+      </w:pPr>
+      <w:r>
+        <w:rPr>
+          <w:noProof/>
+          <w:lang w:eastAsia="fr-FR"/>
+        </w:rPr>
+        <w:drawing>
+          <wp:inline distT="0" distB="0" distL="0" distR="0">
+            <wp:extent cx="4096987" cy="2298989"/>
+            <wp:effectExtent l="0" t="0" r="0" b="6350"/>
+            <wp:docPr id="15" name="Image 15" descr="http://creersonsiteweb.net/images/twitter-bootstrap.jpg"/>
+            <wp:cNvGraphicFramePr>
+              <a:graphicFrameLocks xmlns:a="http://schemas.openxmlformats.org/drawingml/2006/main" noChangeAspect="1"/>
+            </wp:cNvGraphicFramePr>
+            <a:graphic xmlns:a="http://schemas.openxmlformats.org/drawingml/2006/main">
+              <a:graphicData uri="http://schemas.openxmlformats.org/drawingml/2006/picture">
+                <pic:pic xmlns:pic="http://schemas.openxmlformats.org/drawingml/2006/picture">
+                  <pic:nvPicPr>
+                    <pic:cNvPr id="0" name="Picture 7" descr="http://creersonsiteweb.net/images/twitter-bootstrap.jpg"/>
+                    <pic:cNvPicPr>
+                      <a:picLocks noChangeAspect="1" noChangeArrowheads="1"/>
+                    </pic:cNvPicPr>
+                  </pic:nvPicPr>
+                  <pic:blipFill>
+                    <a:blip r:embed="rId13">
+                      <a:extLst>
+                        <a:ext uri="{28A0092B-C50C-407E-A947-70E740481C1C}">
+                          <a14:useLocalDpi xmlns:a14="http://schemas.microsoft.com/office/drawing/2010/main" val="0"/>
+                        </a:ext>
+                      </a:extLst>
+                    </a:blip>
+                    <a:srcRect/>
+                    <a:stretch>
+                      <a:fillRect/>
+                    </a:stretch>
+                  </pic:blipFill>
+                  <pic:spPr bwMode="auto">
+                    <a:xfrm>
+                      <a:off x="0" y="0"/>
+                      <a:ext cx="4097189" cy="2299103"/>
+                    </a:xfrm>
+                    <a:prstGeom prst="rect">
+                      <a:avLst/>
+                    </a:prstGeom>
+                    <a:noFill/>
+                    <a:ln>
+                      <a:noFill/>
+                    </a:ln>
+                  </pic:spPr>
+                </pic:pic>
+              </a:graphicData>
+            </a:graphic>
+          </wp:inline>
+        </w:drawing>
+      </w:r>
+    </w:p>
+    <w:p>
+      <w:pPr>
+        <w:rPr>
+          <w:szCs w:val="24"/>
+          <w:shd w:val="clear" w:color="auto" w:fill="FBFBFB"/>
+        </w:rPr>
+      </w:pPr>
+      <w:r>
+        <w:rPr>
+          <w:b/>
+          <w:szCs w:val="24"/>
+        </w:rPr>
+        <w:t xml:space="preserve">Pourquoi </w:t>
+      </w:r>
+      <w:r>
+        <w:rPr>
+          <w:b/>
+          <w:szCs w:val="24"/>
+        </w:rPr>
+        <w:t>Bootstrap ?</w:t>
+      </w:r>
+      <w:r>
+        <w:rPr>
+          <w:b/>
+          <w:szCs w:val="24"/>
+        </w:rPr>
+        <w:tab/>
+      </w:r>
+      <w:r>
+        <w:rPr>
+          <w:szCs w:val="24"/>
+        </w:rPr>
+        <w:br/>
+      </w:r>
+      <w:r>
+        <w:rPr>
+          <w:szCs w:val="24"/>
+        </w:rPr>
+        <w:br/>
+      </w:r>
+      <w:r>
+        <w:rPr>
+          <w:szCs w:val="24"/>
+          <w:shd w:val="clear" w:color="auto" w:fill="FBFBFB"/>
+        </w:rPr>
+        <w:t>Tout d’abord, Bootstrap est un Framework HTML, CSS &amp; JavaScript fonctionnant sur n'importe quelle technologie serveur ou environnement serveur avec une dizaine de composants, et plugin JavaScript. Son concept  est la création et maintenance rapide d'un site internet avec rendu correct, et interface complète.</w:t>
+      </w:r>
+    </w:p>
+    <w:p>
+      <w:pPr>
+        <w:rPr>
+          <w:szCs w:val="24"/>
+          <w:shd w:val="clear" w:color="auto" w:fill="FBFBFB"/>
+        </w:rPr>
+      </w:pPr>
+      <w:r>
+        <w:rPr>
+          <w:szCs w:val="24"/>
+          <w:shd w:val="clear" w:color="auto" w:fill="FBFBFB"/>
+        </w:rPr>
+        <w:t>Les avantages de Bootstrap sont sa facilité, accessibilité, sa structure, sa méthodologie, sa vitesse de développement accrue,  porté vers le futur, grille fixe ou fluide, personnalisable et modulable.</w:t>
+      </w:r>
+    </w:p>
+    <w:p>
+      <w:pPr>
+        <w:rPr>
+          <w:szCs w:val="24"/>
+        </w:rPr>
+      </w:pPr>
+      <w:r>
+        <w:rPr>
+          <w:rFonts w:cs="Arial"/>
+          <w:b/>
+          <w:bCs/>
+          <w:color w:val="000000"/>
+          <w:szCs w:val="24"/>
+        </w:rPr>
+        <w:t>Pourquoi JQuery</w:t>
+      </w:r>
+      <w:r>
+        <w:rPr>
+          <w:rFonts w:cs="Arial"/>
+          <w:color w:val="262626"/>
+          <w:szCs w:val="24"/>
+          <w:shd w:val="clear" w:color="auto" w:fill="FBFBFB"/>
+        </w:rPr>
+        <w:t xml:space="preserve"> ?</w:t>
+      </w:r>
+    </w:p>
+    <w:p>
+      <w:pPr>
+        <w:rPr>
+          <w:szCs w:val="24"/>
+        </w:rPr>
+      </w:pPr>
+      <w:r>
+        <w:rPr>
+          <w:rFonts w:cs="Arial"/>
+          <w:color w:val="000000"/>
+          <w:szCs w:val="24"/>
+        </w:rPr>
+        <w:t>Il existe beaucoup de bibliothèque JavaScript alors pourquoi utiliser jQuery ?</w:t>
+      </w:r>
+    </w:p>
+    <w:p>
+      <w:pPr>
+        <w:rPr>
+          <w:rFonts w:cs="Arial"/>
+          <w:color w:val="000000"/>
+          <w:szCs w:val="24"/>
+        </w:rPr>
+      </w:pPr>
+      <w:r>
+        <w:rPr>
+          <w:rFonts w:cs="Arial"/>
+          <w:color w:val="000000"/>
+          <w:szCs w:val="24"/>
+        </w:rPr>
+        <w:t>Car jQuery est le plus complet et pour être le plus complet jQuery se base sur certaines stratégies.</w:t>
+      </w:r>
+    </w:p>
+    <w:p>
+      <w:pPr>
+        <w:rPr>
+          <w:szCs w:val="24"/>
+        </w:rPr>
+      </w:pPr>
+      <w:r>
+        <w:rPr>
+          <w:rFonts w:cs="Arial"/>
+          <w:b/>
+          <w:bCs/>
+          <w:color w:val="000000"/>
+          <w:szCs w:val="24"/>
+        </w:rPr>
+        <w:t>Exploiter le CSS</w:t>
+      </w:r>
+    </w:p>
+    <w:p>
+      <w:pPr>
+        <w:rPr>
+          <w:rFonts w:cs="Arial"/>
+          <w:color w:val="000000"/>
+          <w:szCs w:val="24"/>
+        </w:rPr>
+      </w:pPr>
+      <w:r>
+        <w:rPr>
+          <w:rFonts w:cs="Arial"/>
+          <w:color w:val="000000"/>
+          <w:szCs w:val="24"/>
+        </w:rPr>
+        <w:lastRenderedPageBreak/>
+        <w:t>jQuery base son mécanisme de localisation des éléments de la page sur les sélecteurs CSS, ce qui permet au développeur de pouvoir sélectionner très facilement ce qu'il souhaite.</w:t>
+      </w:r>
+    </w:p>
+    <w:p>
+      <w:pPr>
+        <w:rPr>
+          <w:szCs w:val="24"/>
+        </w:rPr>
+      </w:pPr>
+      <w:r>
+        <w:rPr>
+          <w:rFonts w:cs="Arial"/>
+          <w:b/>
+          <w:bCs/>
+          <w:color w:val="000000"/>
+          <w:szCs w:val="24"/>
+        </w:rPr>
+        <w:t>Accepter les extensions</w:t>
+      </w:r>
+    </w:p>
+    <w:p>
+      <w:pPr>
+        <w:rPr>
+          <w:szCs w:val="24"/>
+        </w:rPr>
+      </w:pPr>
+      <w:r>
+        <w:rPr>
+          <w:rFonts w:cs="Arial"/>
+          <w:color w:val="000000"/>
+          <w:szCs w:val="24"/>
+        </w:rPr>
+        <w:t>jQuery accepte très bien et très facilement les extensions.</w:t>
+      </w:r>
+    </w:p>
+    <w:p>
+      <w:pPr>
+        <w:rPr>
+          <w:rFonts w:cs="Arial"/>
+          <w:color w:val="000000"/>
+          <w:szCs w:val="24"/>
+        </w:rPr>
+      </w:pPr>
+      <w:r>
+        <w:rPr>
+          <w:rFonts w:cs="Arial"/>
+          <w:color w:val="000000"/>
+          <w:szCs w:val="24"/>
+        </w:rPr>
+        <w:t>La création de plugin jQuery est simple et très bien documentée ce qui permet à jQuery de posséder une multitude d'extensions.</w:t>
+      </w:r>
+    </w:p>
+    <w:p>
+      <w:pPr>
+        <w:rPr>
+          <w:szCs w:val="24"/>
+        </w:rPr>
+      </w:pPr>
+      <w:r>
+        <w:rPr>
+          <w:rFonts w:cs="Arial"/>
+          <w:b/>
+          <w:bCs/>
+          <w:color w:val="000000"/>
+          <w:szCs w:val="24"/>
+        </w:rPr>
+        <w:t>Autoriser plusieurs actions sur une ligne</w:t>
+      </w:r>
+    </w:p>
+    <w:p>
+      <w:pPr>
+        <w:rPr>
+          <w:rFonts w:cs="Arial"/>
+          <w:color w:val="000000"/>
+          <w:szCs w:val="24"/>
+        </w:rPr>
+      </w:pPr>
+      <w:r>
+        <w:rPr>
+          <w:rFonts w:cs="Arial"/>
+          <w:color w:val="000000"/>
+          <w:szCs w:val="24"/>
+        </w:rPr>
+        <w:t>Le résultat de la plupart des opérations sur un objet est l'objet lui-même, ce qui permet de ne pas dupliquer l'objet mais de travailler tout le temps sur le même.</w:t>
+      </w:r>
+    </w:p>
+    <w:p>
+      <w:pPr>
+        <w:rPr>
+          <w:rFonts w:cs="Arial"/>
+          <w:color w:val="000000"/>
+          <w:szCs w:val="24"/>
+        </w:rPr>
+      </w:pPr>
+    </w:p>
+    <w:p>
+      <w:pPr>
+        <w:jc w:val="center"/>
+        <w:rPr>
+          <w:rFonts w:cs="Arial"/>
+          <w:color w:val="000000"/>
+          <w:szCs w:val="24"/>
+        </w:rPr>
+      </w:pPr>
+      <w:r>
+        <w:rPr>
+          <w:noProof/>
+          <w:lang w:eastAsia="fr-FR"/>
+        </w:rPr>
+        <w:drawing>
+          <wp:inline distT="0" distB="0" distL="0" distR="0">
+            <wp:extent cx="4904509" cy="1266535"/>
+            <wp:effectExtent l="0" t="0" r="0" b="0"/>
+            <wp:docPr id="16" name="Image 16" descr="mysql logo wallpaper"/>
+            <wp:cNvGraphicFramePr>
+              <a:graphicFrameLocks xmlns:a="http://schemas.openxmlformats.org/drawingml/2006/main" noChangeAspect="1"/>
+            </wp:cNvGraphicFramePr>
+            <a:graphic xmlns:a="http://schemas.openxmlformats.org/drawingml/2006/main">
+              <a:graphicData uri="http://schemas.openxmlformats.org/drawingml/2006/picture">
+                <pic:pic xmlns:pic="http://schemas.openxmlformats.org/drawingml/2006/picture">
+                  <pic:nvPicPr>
+                    <pic:cNvPr id="0" name="Picture 9" descr="mysql logo wallpaper"/>
+                    <pic:cNvPicPr>
+                      <a:picLocks noChangeAspect="1" noChangeArrowheads="1"/>
+                    </pic:cNvPicPr>
+                  </pic:nvPicPr>
+                  <pic:blipFill>
+                    <a:blip r:embed="rId14">
+                      <a:extLst>
+                        <a:ext uri="{28A0092B-C50C-407E-A947-70E740481C1C}">
+                          <a14:useLocalDpi xmlns:a14="http://schemas.microsoft.com/office/drawing/2010/main" val="0"/>
+                        </a:ext>
+                      </a:extLst>
+                    </a:blip>
+                    <a:srcRect/>
+                    <a:stretch>
+                      <a:fillRect/>
+                    </a:stretch>
+                  </pic:blipFill>
+                  <pic:spPr bwMode="auto">
+                    <a:xfrm>
+                      <a:off x="0" y="0"/>
+                      <a:ext cx="4929685" cy="1273037"/>
+                    </a:xfrm>
+                    <a:prstGeom prst="rect">
+                      <a:avLst/>
+                    </a:prstGeom>
+                    <a:noFill/>
+                    <a:ln>
+                      <a:noFill/>
+                    </a:ln>
+                  </pic:spPr>
+                </pic:pic>
+              </a:graphicData>
+            </a:graphic>
+          </wp:inline>
+        </w:drawing>
+      </w:r>
+    </w:p>
+    <w:p>
+      <w:pPr>
+        <w:jc w:val="center"/>
+        <w:rPr>
+          <w:rFonts w:cs="Arial"/>
+          <w:color w:val="000000"/>
+          <w:szCs w:val="24"/>
+        </w:rPr>
+      </w:pPr>
+    </w:p>
+    <w:p>
+      <w:pPr>
+        <w:rPr>
+          <w:szCs w:val="24"/>
+        </w:rPr>
+      </w:pPr>
+      <w:r>
+        <w:rPr>
+          <w:rFonts w:cs="Arial"/>
+          <w:b/>
+          <w:bCs/>
+          <w:color w:val="000000"/>
+          <w:szCs w:val="24"/>
+        </w:rPr>
+        <w:t>Pourquoi MySql ?</w:t>
+      </w:r>
+    </w:p>
+    <w:p>
+      <w:pPr>
+        <w:rPr>
+          <w:szCs w:val="24"/>
+        </w:rPr>
+      </w:pPr>
+      <w:r>
+        <w:rPr>
+          <w:szCs w:val="24"/>
+        </w:rPr>
+        <w:tab/>
+        <w:t>MySQL est la base de données open source la plus répandue au monde, elle est facile d’utilisation, le coût d’exploitation est faible, elle offre de bonnes performances et possède une véritable communauté de développeurs pouvant répondre et aider en cas de soucis quelconque.</w:t>
+      </w:r>
+    </w:p>
+    <w:p>
+      <w:pPr>
+        <w:ind w:firstLine="360"/>
+        <w:rPr>
+          <w:szCs w:val="24"/>
+        </w:rPr>
+      </w:pPr>
+    </w:p>
+    <w:p>
+      <w:pPr>
+        <w:rPr>
+          <w:szCs w:val="24"/>
+        </w:rPr>
+      </w:pPr>
+    </w:p>
+    <w:p>
+      <w:pPr>
+        <w:rPr>
+          <w:szCs w:val="24"/>
+        </w:rPr>
+      </w:pPr>
+    </w:p>
+    <w:p>
+      <w:pPr>
+        <w:rPr>
+          <w:szCs w:val="24"/>
+        </w:rPr>
+      </w:pPr>
+    </w:p>
+    <w:p>
+      <w:pPr>
+        <w:pStyle w:val="Titre2"/>
+      </w:pPr>
+      <w:r>
+        <w:lastRenderedPageBreak/>
+        <w:t>6) Schéma de la base de données</w:t>
+      </w:r>
+    </w:p>
+    <w:p/>
+    <w:p/>
+    <w:p>
       <w:bookmarkStart w:id="0" w:name="_GoBack"/>
       <w:bookmarkEnd w:id="0"/>
-      <w:r>
-        <w:t>i permettra d'attribuer à chaque mot d'un texte une étiquette sémantique, en fonction d'une description déjà définie au préalable, dans le but d'évaluer ensuite la sémantique de phrases entières voire du texte complet.</w:t>
-      </w:r>
-    </w:p>
-    <w:p>
-      <w:pPr>
-        <w:ind w:firstLine="708"/>
-      </w:pPr>
-      <w:r>
-        <w:t>L'application, évaluant la sémantique de mots rencontrés dans un texte, vise un public qui par exemple veut apprendre le français.</w:t>
-      </w:r>
-    </w:p>
-    <w:p>
-      <w:r>
-        <w:t>Dans ce rapport nous allons vous présenter notre projet et détailler sa conception de manière explicite de la phase d'analyse au produit final.</w:t>
-      </w:r>
-    </w:p>
-    <w:p>
-      <w:pPr>
-        <w:ind w:firstLine="708"/>
-      </w:pPr>
-      <w:r>
-        <w:t>Pour cela, nous ferons dans un premier temps un examen attentif du sujet et nous évoquerons les méthodes et outils pouvant être utilisés pour mener à terme le projet.</w:t>
-      </w:r>
-    </w:p>
-    <w:p>
-      <w:r>
-        <w:t>Dans une deuxième partie, il s'agira de détailler le travail réalisé.</w:t>
-      </w:r>
-    </w:p>
-    <w:p>
-      <w:pPr>
-        <w:ind w:firstLine="708"/>
-      </w:pPr>
-      <w:r>
-        <w:t>Enfin, une troisième partie fera office de conclusion dans laquelle on s'efforcera de faire le point sur la réalisation du projet par rapport aux objectifs fixés par le cahier des charges.</w:t>
-      </w:r>
-    </w:p>
-    <w:p>
-      <w:pPr>
-        <w:pStyle w:val="NormalWeb"/>
-        <w:spacing w:after="0"/>
-        <w:rPr>
-          <w:rFonts w:ascii="Liberation Serif" w:hAnsi="Liberation Serif"/>
-        </w:rPr>
-      </w:pPr>
-    </w:p>
-    <w:p>
-      <w:pPr>
-        <w:pStyle w:val="NormalWeb"/>
-        <w:spacing w:after="0"/>
-        <w:rPr>
-          <w:rFonts w:ascii="Liberation Serif" w:hAnsi="Liberation Serif"/>
-        </w:rPr>
-      </w:pPr>
-    </w:p>
-    <w:p>
-      <w:pPr>
-        <w:pStyle w:val="NormalWeb"/>
-        <w:spacing w:after="0"/>
-      </w:pPr>
-    </w:p>
-    <w:p>
-      <w:pPr>
-        <w:pStyle w:val="Titre1"/>
-      </w:pPr>
-      <w:r>
-        <w:lastRenderedPageBreak/>
-        <w:t>Sujet détaillé</w:t>
-      </w:r>
-    </w:p>
-    <w:p>
-      <w:pPr>
-        <w:pStyle w:val="Titre2"/>
-      </w:pPr>
-      <w:r>
-        <w:t>1) Objectifs</w:t>
-      </w:r>
-    </w:p>
-    <w:p/>
-    <w:p>
-      <w:pPr>
-        <w:ind w:firstLine="708"/>
-      </w:pPr>
-      <w:r>
-        <w:t xml:space="preserve">L’application doit récupérer en entrée un texte pour ensuite l’analyser </w:t>
-      </w:r>
-      <w:r>
-        <w:t xml:space="preserve">et afficher </w:t>
-      </w:r>
-      <w:r>
-        <w:t>la classification de chaque mot en fonction d’une description déjà définie dans un domaine choisi. L’analyse des mots permettra ensuite de vérifier la sémantique des phrases.</w:t>
-      </w:r>
-    </w:p>
-    <w:p>
-      <w:pPr>
-        <w:ind w:firstLine="708"/>
-      </w:pPr>
-      <w:r>
-        <w:t>L’interface Web de l’application doit être conviviale, ergonomique et facile d’utilisation.</w:t>
-      </w:r>
-    </w:p>
-    <w:p/>
-    <w:p>
-      <w:pPr>
-        <w:pStyle w:val="Titre2"/>
-      </w:pPr>
-      <w:r>
-        <w:t>2) Domaine de classification</w:t>
-      </w:r>
-    </w:p>
-    <w:p>
-      <w:pPr>
-        <w:ind w:firstLine="708"/>
-      </w:pPr>
-    </w:p>
-    <w:p>
-      <w:r>
-        <w:tab/>
-        <w:t xml:space="preserve">Le choix du domaine pour la classification des mots </w:t>
-      </w:r>
     </w:p>
     <w:sectPr>
-      <w:footerReference w:type="default" r:id="rId10"/>
+      <w:footerReference w:type="default" r:id="rId15"/>
       <w:pgSz w:w="11906" w:h="16838"/>
       <w:pgMar w:top="1440" w:right="1440" w:bottom="1440" w:left="1440" w:header="720" w:footer="720" w:gutter="0"/>
       <w:cols w:space="720"/>
@@ -1160,7 +2905,7 @@
                                   <w:sz w:val="22"/>
                                   <w:szCs w:val="16"/>
                                 </w:rPr>
-                                <w:t>4</w:t>
+                                <w:t>12</w:t>
                               </w:r>
                               <w:r>
                                 <w:rPr>
@@ -1246,7 +2991,7 @@
                             <w:sz w:val="22"/>
                             <w:szCs w:val="16"/>
                           </w:rPr>
-                          <w:t>4</w:t>
+                          <w:t>12</w:t>
                         </w:r>
                         <w:r>
                           <w:rPr>
@@ -1387,6 +3132,715 @@
     </w:lvl>
   </w:abstractNum>
   <w:abstractNum w:abstractNumId="1">
+    <w:nsid w:val="0D6D4A7B"/>
+    <w:multiLevelType w:val="hybridMultilevel"/>
+    <w:tmpl w:val="FB440EB0"/>
+    <w:lvl w:ilvl="0" w:tplc="6352AD54">
+      <w:start w:val="5"/>
+      <w:numFmt w:val="bullet"/>
+      <w:lvlText w:val="-"/>
+      <w:lvlJc w:val="left"/>
+      <w:pPr>
+        <w:ind w:left="720" w:hanging="360"/>
+      </w:pPr>
+      <w:rPr>
+        <w:rFonts w:ascii="Cambria" w:eastAsiaTheme="majorEastAsia" w:hAnsi="Cambria" w:cstheme="majorBidi" w:hint="default"/>
+      </w:rPr>
+    </w:lvl>
+    <w:lvl w:ilvl="1" w:tplc="040C0003" w:tentative="1">
+      <w:start w:val="1"/>
+      <w:numFmt w:val="bullet"/>
+      <w:lvlText w:val="o"/>
+      <w:lvlJc w:val="left"/>
+      <w:pPr>
+        <w:ind w:left="1440" w:hanging="360"/>
+      </w:pPr>
+      <w:rPr>
+        <w:rFonts w:ascii="Courier New" w:hAnsi="Courier New" w:cs="Courier New" w:hint="default"/>
+      </w:rPr>
+    </w:lvl>
+    <w:lvl w:ilvl="2" w:tplc="040C0005" w:tentative="1">
+      <w:start w:val="1"/>
+      <w:numFmt w:val="bullet"/>
+      <w:lvlText w:val=""/>
+      <w:lvlJc w:val="left"/>
+      <w:pPr>
+        <w:ind w:left="2160" w:hanging="360"/>
+      </w:pPr>
+      <w:rPr>
+        <w:rFonts w:ascii="Wingdings" w:hAnsi="Wingdings" w:hint="default"/>
+      </w:rPr>
+    </w:lvl>
+    <w:lvl w:ilvl="3" w:tplc="040C0001" w:tentative="1">
+      <w:start w:val="1"/>
+      <w:numFmt w:val="bullet"/>
+      <w:lvlText w:val=""/>
+      <w:lvlJc w:val="left"/>
+      <w:pPr>
+        <w:ind w:left="2880" w:hanging="360"/>
+      </w:pPr>
+      <w:rPr>
+        <w:rFonts w:ascii="Symbol" w:hAnsi="Symbol" w:hint="default"/>
+      </w:rPr>
+    </w:lvl>
+    <w:lvl w:ilvl="4" w:tplc="040C0003" w:tentative="1">
+      <w:start w:val="1"/>
+      <w:numFmt w:val="bullet"/>
+      <w:lvlText w:val="o"/>
+      <w:lvlJc w:val="left"/>
+      <w:pPr>
+        <w:ind w:left="3600" w:hanging="360"/>
+      </w:pPr>
+      <w:rPr>
+        <w:rFonts w:ascii="Courier New" w:hAnsi="Courier New" w:cs="Courier New" w:hint="default"/>
+      </w:rPr>
+    </w:lvl>
+    <w:lvl w:ilvl="5" w:tplc="040C0005" w:tentative="1">
+      <w:start w:val="1"/>
+      <w:numFmt w:val="bullet"/>
+      <w:lvlText w:val=""/>
+      <w:lvlJc w:val="left"/>
+      <w:pPr>
+        <w:ind w:left="4320" w:hanging="360"/>
+      </w:pPr>
+      <w:rPr>
+        <w:rFonts w:ascii="Wingdings" w:hAnsi="Wingdings" w:hint="default"/>
+      </w:rPr>
+    </w:lvl>
+    <w:lvl w:ilvl="6" w:tplc="040C0001" w:tentative="1">
+      <w:start w:val="1"/>
+      <w:numFmt w:val="bullet"/>
+      <w:lvlText w:val=""/>
+      <w:lvlJc w:val="left"/>
+      <w:pPr>
+        <w:ind w:left="5040" w:hanging="360"/>
+      </w:pPr>
+      <w:rPr>
+        <w:rFonts w:ascii="Symbol" w:hAnsi="Symbol" w:hint="default"/>
+      </w:rPr>
+    </w:lvl>
+    <w:lvl w:ilvl="7" w:tplc="040C0003" w:tentative="1">
+      <w:start w:val="1"/>
+      <w:numFmt w:val="bullet"/>
+      <w:lvlText w:val="o"/>
+      <w:lvlJc w:val="left"/>
+      <w:pPr>
+        <w:ind w:left="5760" w:hanging="360"/>
+      </w:pPr>
+      <w:rPr>
+        <w:rFonts w:ascii="Courier New" w:hAnsi="Courier New" w:cs="Courier New" w:hint="default"/>
+      </w:rPr>
+    </w:lvl>
+    <w:lvl w:ilvl="8" w:tplc="040C0005" w:tentative="1">
+      <w:start w:val="1"/>
+      <w:numFmt w:val="bullet"/>
+      <w:lvlText w:val=""/>
+      <w:lvlJc w:val="left"/>
+      <w:pPr>
+        <w:ind w:left="6480" w:hanging="360"/>
+      </w:pPr>
+      <w:rPr>
+        <w:rFonts w:ascii="Wingdings" w:hAnsi="Wingdings" w:hint="default"/>
+      </w:rPr>
+    </w:lvl>
+  </w:abstractNum>
+  <w:abstractNum w:abstractNumId="2">
+    <w:nsid w:val="15080122"/>
+    <w:multiLevelType w:val="multilevel"/>
+    <w:tmpl w:val="55B6A946"/>
+    <w:lvl w:ilvl="0">
+      <w:start w:val="1"/>
+      <w:numFmt w:val="bullet"/>
+      <w:lvlText w:val=""/>
+      <w:lvlJc w:val="left"/>
+      <w:pPr>
+        <w:tabs>
+          <w:tab w:val="num" w:pos="720"/>
+        </w:tabs>
+        <w:ind w:left="720" w:hanging="360"/>
+      </w:pPr>
+      <w:rPr>
+        <w:rFonts w:ascii="Symbol" w:hAnsi="Symbol" w:hint="default"/>
+        <w:sz w:val="20"/>
+      </w:rPr>
+    </w:lvl>
+    <w:lvl w:ilvl="1" w:tentative="1">
+      <w:start w:val="1"/>
+      <w:numFmt w:val="bullet"/>
+      <w:lvlText w:val="o"/>
+      <w:lvlJc w:val="left"/>
+      <w:pPr>
+        <w:tabs>
+          <w:tab w:val="num" w:pos="1440"/>
+        </w:tabs>
+        <w:ind w:left="1440" w:hanging="360"/>
+      </w:pPr>
+      <w:rPr>
+        <w:rFonts w:ascii="Courier New" w:hAnsi="Courier New" w:hint="default"/>
+        <w:sz w:val="20"/>
+      </w:rPr>
+    </w:lvl>
+    <w:lvl w:ilvl="2" w:tentative="1">
+      <w:start w:val="1"/>
+      <w:numFmt w:val="bullet"/>
+      <w:lvlText w:val=""/>
+      <w:lvlJc w:val="left"/>
+      <w:pPr>
+        <w:tabs>
+          <w:tab w:val="num" w:pos="2160"/>
+        </w:tabs>
+        <w:ind w:left="2160" w:hanging="360"/>
+      </w:pPr>
+      <w:rPr>
+        <w:rFonts w:ascii="Wingdings" w:hAnsi="Wingdings" w:hint="default"/>
+        <w:sz w:val="20"/>
+      </w:rPr>
+    </w:lvl>
+    <w:lvl w:ilvl="3" w:tentative="1">
+      <w:start w:val="1"/>
+      <w:numFmt w:val="bullet"/>
+      <w:lvlText w:val=""/>
+      <w:lvlJc w:val="left"/>
+      <w:pPr>
+        <w:tabs>
+          <w:tab w:val="num" w:pos="2880"/>
+        </w:tabs>
+        <w:ind w:left="2880" w:hanging="360"/>
+      </w:pPr>
+      <w:rPr>
+        <w:rFonts w:ascii="Wingdings" w:hAnsi="Wingdings" w:hint="default"/>
+        <w:sz w:val="20"/>
+      </w:rPr>
+    </w:lvl>
+    <w:lvl w:ilvl="4" w:tentative="1">
+      <w:start w:val="1"/>
+      <w:numFmt w:val="bullet"/>
+      <w:lvlText w:val=""/>
+      <w:lvlJc w:val="left"/>
+      <w:pPr>
+        <w:tabs>
+          <w:tab w:val="num" w:pos="3600"/>
+        </w:tabs>
+        <w:ind w:left="3600" w:hanging="360"/>
+      </w:pPr>
+      <w:rPr>
+        <w:rFonts w:ascii="Wingdings" w:hAnsi="Wingdings" w:hint="default"/>
+        <w:sz w:val="20"/>
+      </w:rPr>
+    </w:lvl>
+    <w:lvl w:ilvl="5" w:tentative="1">
+      <w:start w:val="1"/>
+      <w:numFmt w:val="bullet"/>
+      <w:lvlText w:val=""/>
+      <w:lvlJc w:val="left"/>
+      <w:pPr>
+        <w:tabs>
+          <w:tab w:val="num" w:pos="4320"/>
+        </w:tabs>
+        <w:ind w:left="4320" w:hanging="360"/>
+      </w:pPr>
+      <w:rPr>
+        <w:rFonts w:ascii="Wingdings" w:hAnsi="Wingdings" w:hint="default"/>
+        <w:sz w:val="20"/>
+      </w:rPr>
+    </w:lvl>
+    <w:lvl w:ilvl="6" w:tentative="1">
+      <w:start w:val="1"/>
+      <w:numFmt w:val="bullet"/>
+      <w:lvlText w:val=""/>
+      <w:lvlJc w:val="left"/>
+      <w:pPr>
+        <w:tabs>
+          <w:tab w:val="num" w:pos="5040"/>
+        </w:tabs>
+        <w:ind w:left="5040" w:hanging="360"/>
+      </w:pPr>
+      <w:rPr>
+        <w:rFonts w:ascii="Wingdings" w:hAnsi="Wingdings" w:hint="default"/>
+        <w:sz w:val="20"/>
+      </w:rPr>
+    </w:lvl>
+    <w:lvl w:ilvl="7" w:tentative="1">
+      <w:start w:val="1"/>
+      <w:numFmt w:val="bullet"/>
+      <w:lvlText w:val=""/>
+      <w:lvlJc w:val="left"/>
+      <w:pPr>
+        <w:tabs>
+          <w:tab w:val="num" w:pos="5760"/>
+        </w:tabs>
+        <w:ind w:left="5760" w:hanging="360"/>
+      </w:pPr>
+      <w:rPr>
+        <w:rFonts w:ascii="Wingdings" w:hAnsi="Wingdings" w:hint="default"/>
+        <w:sz w:val="20"/>
+      </w:rPr>
+    </w:lvl>
+    <w:lvl w:ilvl="8" w:tentative="1">
+      <w:start w:val="1"/>
+      <w:numFmt w:val="bullet"/>
+      <w:lvlText w:val=""/>
+      <w:lvlJc w:val="left"/>
+      <w:pPr>
+        <w:tabs>
+          <w:tab w:val="num" w:pos="6480"/>
+        </w:tabs>
+        <w:ind w:left="6480" w:hanging="360"/>
+      </w:pPr>
+      <w:rPr>
+        <w:rFonts w:ascii="Wingdings" w:hAnsi="Wingdings" w:hint="default"/>
+        <w:sz w:val="20"/>
+      </w:rPr>
+    </w:lvl>
+  </w:abstractNum>
+  <w:abstractNum w:abstractNumId="3">
+    <w:nsid w:val="1FE96684"/>
+    <w:multiLevelType w:val="multilevel"/>
+    <w:tmpl w:val="536CD450"/>
+    <w:lvl w:ilvl="0">
+      <w:start w:val="1"/>
+      <w:numFmt w:val="bullet"/>
+      <w:lvlText w:val=""/>
+      <w:lvlJc w:val="left"/>
+      <w:pPr>
+        <w:tabs>
+          <w:tab w:val="num" w:pos="720"/>
+        </w:tabs>
+        <w:ind w:left="720" w:hanging="360"/>
+      </w:pPr>
+      <w:rPr>
+        <w:rFonts w:ascii="Symbol" w:hAnsi="Symbol" w:hint="default"/>
+        <w:sz w:val="20"/>
+      </w:rPr>
+    </w:lvl>
+    <w:lvl w:ilvl="1" w:tentative="1">
+      <w:start w:val="1"/>
+      <w:numFmt w:val="bullet"/>
+      <w:lvlText w:val="o"/>
+      <w:lvlJc w:val="left"/>
+      <w:pPr>
+        <w:tabs>
+          <w:tab w:val="num" w:pos="1440"/>
+        </w:tabs>
+        <w:ind w:left="1440" w:hanging="360"/>
+      </w:pPr>
+      <w:rPr>
+        <w:rFonts w:ascii="Courier New" w:hAnsi="Courier New" w:hint="default"/>
+        <w:sz w:val="20"/>
+      </w:rPr>
+    </w:lvl>
+    <w:lvl w:ilvl="2" w:tentative="1">
+      <w:start w:val="1"/>
+      <w:numFmt w:val="bullet"/>
+      <w:lvlText w:val=""/>
+      <w:lvlJc w:val="left"/>
+      <w:pPr>
+        <w:tabs>
+          <w:tab w:val="num" w:pos="2160"/>
+        </w:tabs>
+        <w:ind w:left="2160" w:hanging="360"/>
+      </w:pPr>
+      <w:rPr>
+        <w:rFonts w:ascii="Wingdings" w:hAnsi="Wingdings" w:hint="default"/>
+        <w:sz w:val="20"/>
+      </w:rPr>
+    </w:lvl>
+    <w:lvl w:ilvl="3" w:tentative="1">
+      <w:start w:val="1"/>
+      <w:numFmt w:val="bullet"/>
+      <w:lvlText w:val=""/>
+      <w:lvlJc w:val="left"/>
+      <w:pPr>
+        <w:tabs>
+          <w:tab w:val="num" w:pos="2880"/>
+        </w:tabs>
+        <w:ind w:left="2880" w:hanging="360"/>
+      </w:pPr>
+      <w:rPr>
+        <w:rFonts w:ascii="Wingdings" w:hAnsi="Wingdings" w:hint="default"/>
+        <w:sz w:val="20"/>
+      </w:rPr>
+    </w:lvl>
+    <w:lvl w:ilvl="4" w:tentative="1">
+      <w:start w:val="1"/>
+      <w:numFmt w:val="bullet"/>
+      <w:lvlText w:val=""/>
+      <w:lvlJc w:val="left"/>
+      <w:pPr>
+        <w:tabs>
+          <w:tab w:val="num" w:pos="3600"/>
+        </w:tabs>
+        <w:ind w:left="3600" w:hanging="360"/>
+      </w:pPr>
+      <w:rPr>
+        <w:rFonts w:ascii="Wingdings" w:hAnsi="Wingdings" w:hint="default"/>
+        <w:sz w:val="20"/>
+      </w:rPr>
+    </w:lvl>
+    <w:lvl w:ilvl="5" w:tentative="1">
+      <w:start w:val="1"/>
+      <w:numFmt w:val="bullet"/>
+      <w:lvlText w:val=""/>
+      <w:lvlJc w:val="left"/>
+      <w:pPr>
+        <w:tabs>
+          <w:tab w:val="num" w:pos="4320"/>
+        </w:tabs>
+        <w:ind w:left="4320" w:hanging="360"/>
+      </w:pPr>
+      <w:rPr>
+        <w:rFonts w:ascii="Wingdings" w:hAnsi="Wingdings" w:hint="default"/>
+        <w:sz w:val="20"/>
+      </w:rPr>
+    </w:lvl>
+    <w:lvl w:ilvl="6" w:tentative="1">
+      <w:start w:val="1"/>
+      <w:numFmt w:val="bullet"/>
+      <w:lvlText w:val=""/>
+      <w:lvlJc w:val="left"/>
+      <w:pPr>
+        <w:tabs>
+          <w:tab w:val="num" w:pos="5040"/>
+        </w:tabs>
+        <w:ind w:left="5040" w:hanging="360"/>
+      </w:pPr>
+      <w:rPr>
+        <w:rFonts w:ascii="Wingdings" w:hAnsi="Wingdings" w:hint="default"/>
+        <w:sz w:val="20"/>
+      </w:rPr>
+    </w:lvl>
+    <w:lvl w:ilvl="7" w:tentative="1">
+      <w:start w:val="1"/>
+      <w:numFmt w:val="bullet"/>
+      <w:lvlText w:val=""/>
+      <w:lvlJc w:val="left"/>
+      <w:pPr>
+        <w:tabs>
+          <w:tab w:val="num" w:pos="5760"/>
+        </w:tabs>
+        <w:ind w:left="5760" w:hanging="360"/>
+      </w:pPr>
+      <w:rPr>
+        <w:rFonts w:ascii="Wingdings" w:hAnsi="Wingdings" w:hint="default"/>
+        <w:sz w:val="20"/>
+      </w:rPr>
+    </w:lvl>
+    <w:lvl w:ilvl="8" w:tentative="1">
+      <w:start w:val="1"/>
+      <w:numFmt w:val="bullet"/>
+      <w:lvlText w:val=""/>
+      <w:lvlJc w:val="left"/>
+      <w:pPr>
+        <w:tabs>
+          <w:tab w:val="num" w:pos="6480"/>
+        </w:tabs>
+        <w:ind w:left="6480" w:hanging="360"/>
+      </w:pPr>
+      <w:rPr>
+        <w:rFonts w:ascii="Wingdings" w:hAnsi="Wingdings" w:hint="default"/>
+        <w:sz w:val="20"/>
+      </w:rPr>
+    </w:lvl>
+  </w:abstractNum>
+  <w:abstractNum w:abstractNumId="4">
+    <w:nsid w:val="20CD1C5A"/>
+    <w:multiLevelType w:val="multilevel"/>
+    <w:tmpl w:val="BEA2E454"/>
+    <w:lvl w:ilvl="0">
+      <w:start w:val="1"/>
+      <w:numFmt w:val="bullet"/>
+      <w:lvlText w:val=""/>
+      <w:lvlJc w:val="left"/>
+      <w:pPr>
+        <w:tabs>
+          <w:tab w:val="num" w:pos="720"/>
+        </w:tabs>
+        <w:ind w:left="720" w:hanging="360"/>
+      </w:pPr>
+      <w:rPr>
+        <w:rFonts w:ascii="Symbol" w:hAnsi="Symbol" w:hint="default"/>
+        <w:sz w:val="20"/>
+      </w:rPr>
+    </w:lvl>
+    <w:lvl w:ilvl="1" w:tentative="1">
+      <w:start w:val="1"/>
+      <w:numFmt w:val="bullet"/>
+      <w:lvlText w:val="o"/>
+      <w:lvlJc w:val="left"/>
+      <w:pPr>
+        <w:tabs>
+          <w:tab w:val="num" w:pos="1440"/>
+        </w:tabs>
+        <w:ind w:left="1440" w:hanging="360"/>
+      </w:pPr>
+      <w:rPr>
+        <w:rFonts w:ascii="Courier New" w:hAnsi="Courier New" w:hint="default"/>
+        <w:sz w:val="20"/>
+      </w:rPr>
+    </w:lvl>
+    <w:lvl w:ilvl="2" w:tentative="1">
+      <w:start w:val="1"/>
+      <w:numFmt w:val="bullet"/>
+      <w:lvlText w:val=""/>
+      <w:lvlJc w:val="left"/>
+      <w:pPr>
+        <w:tabs>
+          <w:tab w:val="num" w:pos="2160"/>
+        </w:tabs>
+        <w:ind w:left="2160" w:hanging="360"/>
+      </w:pPr>
+      <w:rPr>
+        <w:rFonts w:ascii="Wingdings" w:hAnsi="Wingdings" w:hint="default"/>
+        <w:sz w:val="20"/>
+      </w:rPr>
+    </w:lvl>
+    <w:lvl w:ilvl="3" w:tentative="1">
+      <w:start w:val="1"/>
+      <w:numFmt w:val="bullet"/>
+      <w:lvlText w:val=""/>
+      <w:lvlJc w:val="left"/>
+      <w:pPr>
+        <w:tabs>
+          <w:tab w:val="num" w:pos="2880"/>
+        </w:tabs>
+        <w:ind w:left="2880" w:hanging="360"/>
+      </w:pPr>
+      <w:rPr>
+        <w:rFonts w:ascii="Wingdings" w:hAnsi="Wingdings" w:hint="default"/>
+        <w:sz w:val="20"/>
+      </w:rPr>
+    </w:lvl>
+    <w:lvl w:ilvl="4" w:tentative="1">
+      <w:start w:val="1"/>
+      <w:numFmt w:val="bullet"/>
+      <w:lvlText w:val=""/>
+      <w:lvlJc w:val="left"/>
+      <w:pPr>
+        <w:tabs>
+          <w:tab w:val="num" w:pos="3600"/>
+        </w:tabs>
+        <w:ind w:left="3600" w:hanging="360"/>
+      </w:pPr>
+      <w:rPr>
+        <w:rFonts w:ascii="Wingdings" w:hAnsi="Wingdings" w:hint="default"/>
+        <w:sz w:val="20"/>
+      </w:rPr>
+    </w:lvl>
+    <w:lvl w:ilvl="5" w:tentative="1">
+      <w:start w:val="1"/>
+      <w:numFmt w:val="bullet"/>
+      <w:lvlText w:val=""/>
+      <w:lvlJc w:val="left"/>
+      <w:pPr>
+        <w:tabs>
+          <w:tab w:val="num" w:pos="4320"/>
+        </w:tabs>
+        <w:ind w:left="4320" w:hanging="360"/>
+      </w:pPr>
+      <w:rPr>
+        <w:rFonts w:ascii="Wingdings" w:hAnsi="Wingdings" w:hint="default"/>
+        <w:sz w:val="20"/>
+      </w:rPr>
+    </w:lvl>
+    <w:lvl w:ilvl="6" w:tentative="1">
+      <w:start w:val="1"/>
+      <w:numFmt w:val="bullet"/>
+      <w:lvlText w:val=""/>
+      <w:lvlJc w:val="left"/>
+      <w:pPr>
+        <w:tabs>
+          <w:tab w:val="num" w:pos="5040"/>
+        </w:tabs>
+        <w:ind w:left="5040" w:hanging="360"/>
+      </w:pPr>
+      <w:rPr>
+        <w:rFonts w:ascii="Wingdings" w:hAnsi="Wingdings" w:hint="default"/>
+        <w:sz w:val="20"/>
+      </w:rPr>
+    </w:lvl>
+    <w:lvl w:ilvl="7" w:tentative="1">
+      <w:start w:val="1"/>
+      <w:numFmt w:val="bullet"/>
+      <w:lvlText w:val=""/>
+      <w:lvlJc w:val="left"/>
+      <w:pPr>
+        <w:tabs>
+          <w:tab w:val="num" w:pos="5760"/>
+        </w:tabs>
+        <w:ind w:left="5760" w:hanging="360"/>
+      </w:pPr>
+      <w:rPr>
+        <w:rFonts w:ascii="Wingdings" w:hAnsi="Wingdings" w:hint="default"/>
+        <w:sz w:val="20"/>
+      </w:rPr>
+    </w:lvl>
+    <w:lvl w:ilvl="8" w:tentative="1">
+      <w:start w:val="1"/>
+      <w:numFmt w:val="bullet"/>
+      <w:lvlText w:val=""/>
+      <w:lvlJc w:val="left"/>
+      <w:pPr>
+        <w:tabs>
+          <w:tab w:val="num" w:pos="6480"/>
+        </w:tabs>
+        <w:ind w:left="6480" w:hanging="360"/>
+      </w:pPr>
+      <w:rPr>
+        <w:rFonts w:ascii="Wingdings" w:hAnsi="Wingdings" w:hint="default"/>
+        <w:sz w:val="20"/>
+      </w:rPr>
+    </w:lvl>
+  </w:abstractNum>
+  <w:abstractNum w:abstractNumId="5">
+    <w:nsid w:val="2A733260"/>
+    <w:multiLevelType w:val="multilevel"/>
+    <w:tmpl w:val="9E6E61C4"/>
+    <w:lvl w:ilvl="0">
+      <w:start w:val="1"/>
+      <w:numFmt w:val="bullet"/>
+      <w:lvlText w:val=""/>
+      <w:lvlJc w:val="left"/>
+      <w:pPr>
+        <w:tabs>
+          <w:tab w:val="num" w:pos="720"/>
+        </w:tabs>
+        <w:ind w:left="720" w:hanging="360"/>
+      </w:pPr>
+      <w:rPr>
+        <w:rFonts w:ascii="Symbol" w:hAnsi="Symbol" w:hint="default"/>
+        <w:sz w:val="20"/>
+      </w:rPr>
+    </w:lvl>
+    <w:lvl w:ilvl="1" w:tentative="1">
+      <w:start w:val="1"/>
+      <w:numFmt w:val="bullet"/>
+      <w:lvlText w:val="o"/>
+      <w:lvlJc w:val="left"/>
+      <w:pPr>
+        <w:tabs>
+          <w:tab w:val="num" w:pos="1440"/>
+        </w:tabs>
+        <w:ind w:left="1440" w:hanging="360"/>
+      </w:pPr>
+      <w:rPr>
+        <w:rFonts w:ascii="Courier New" w:hAnsi="Courier New" w:hint="default"/>
+        <w:sz w:val="20"/>
+      </w:rPr>
+    </w:lvl>
+    <w:lvl w:ilvl="2" w:tentative="1">
+      <w:start w:val="1"/>
+      <w:numFmt w:val="bullet"/>
+      <w:lvlText w:val=""/>
+      <w:lvlJc w:val="left"/>
+      <w:pPr>
+        <w:tabs>
+          <w:tab w:val="num" w:pos="2160"/>
+        </w:tabs>
+        <w:ind w:left="2160" w:hanging="360"/>
+      </w:pPr>
+      <w:rPr>
+        <w:rFonts w:ascii="Wingdings" w:hAnsi="Wingdings" w:hint="default"/>
+        <w:sz w:val="20"/>
+      </w:rPr>
+    </w:lvl>
+    <w:lvl w:ilvl="3" w:tentative="1">
+      <w:start w:val="1"/>
+      <w:numFmt w:val="bullet"/>
+      <w:lvlText w:val=""/>
+      <w:lvlJc w:val="left"/>
+      <w:pPr>
+        <w:tabs>
+          <w:tab w:val="num" w:pos="2880"/>
+        </w:tabs>
+        <w:ind w:left="2880" w:hanging="360"/>
+      </w:pPr>
+      <w:rPr>
+        <w:rFonts w:ascii="Wingdings" w:hAnsi="Wingdings" w:hint="default"/>
+        <w:sz w:val="20"/>
+      </w:rPr>
+    </w:lvl>
+    <w:lvl w:ilvl="4" w:tentative="1">
+      <w:start w:val="1"/>
+      <w:numFmt w:val="bullet"/>
+      <w:lvlText w:val=""/>
+      <w:lvlJc w:val="left"/>
+      <w:pPr>
+        <w:tabs>
+          <w:tab w:val="num" w:pos="3600"/>
+        </w:tabs>
+        <w:ind w:left="3600" w:hanging="360"/>
+      </w:pPr>
+      <w:rPr>
+        <w:rFonts w:ascii="Wingdings" w:hAnsi="Wingdings" w:hint="default"/>
+        <w:sz w:val="20"/>
+      </w:rPr>
+    </w:lvl>
+    <w:lvl w:ilvl="5" w:tentative="1">
+      <w:start w:val="1"/>
+      <w:numFmt w:val="bullet"/>
+      <w:lvlText w:val=""/>
+      <w:lvlJc w:val="left"/>
+      <w:pPr>
+        <w:tabs>
+          <w:tab w:val="num" w:pos="4320"/>
+        </w:tabs>
+        <w:ind w:left="4320" w:hanging="360"/>
+      </w:pPr>
+      <w:rPr>
+        <w:rFonts w:ascii="Wingdings" w:hAnsi="Wingdings" w:hint="default"/>
+        <w:sz w:val="20"/>
+      </w:rPr>
+    </w:lvl>
+    <w:lvl w:ilvl="6" w:tentative="1">
+      <w:start w:val="1"/>
+      <w:numFmt w:val="bullet"/>
+      <w:lvlText w:val=""/>
+      <w:lvlJc w:val="left"/>
+      <w:pPr>
+        <w:tabs>
+          <w:tab w:val="num" w:pos="5040"/>
+        </w:tabs>
+        <w:ind w:left="5040" w:hanging="360"/>
+      </w:pPr>
+      <w:rPr>
+        <w:rFonts w:ascii="Wingdings" w:hAnsi="Wingdings" w:hint="default"/>
+        <w:sz w:val="20"/>
+      </w:rPr>
+    </w:lvl>
+    <w:lvl w:ilvl="7" w:tentative="1">
+      <w:start w:val="1"/>
+      <w:numFmt w:val="bullet"/>
+      <w:lvlText w:val=""/>
+      <w:lvlJc w:val="left"/>
+      <w:pPr>
+        <w:tabs>
+          <w:tab w:val="num" w:pos="5760"/>
+        </w:tabs>
+        <w:ind w:left="5760" w:hanging="360"/>
+      </w:pPr>
+      <w:rPr>
+        <w:rFonts w:ascii="Wingdings" w:hAnsi="Wingdings" w:hint="default"/>
+        <w:sz w:val="20"/>
+      </w:rPr>
+    </w:lvl>
+    <w:lvl w:ilvl="8" w:tentative="1">
+      <w:start w:val="1"/>
+      <w:numFmt w:val="bullet"/>
+      <w:lvlText w:val=""/>
+      <w:lvlJc w:val="left"/>
+      <w:pPr>
+        <w:tabs>
+          <w:tab w:val="num" w:pos="6480"/>
+        </w:tabs>
+        <w:ind w:left="6480" w:hanging="360"/>
+      </w:pPr>
+      <w:rPr>
+        <w:rFonts w:ascii="Wingdings" w:hAnsi="Wingdings" w:hint="default"/>
+        <w:sz w:val="20"/>
+      </w:rPr>
+    </w:lvl>
+  </w:abstractNum>
+  <w:abstractNum w:abstractNumId="6">
     <w:nsid w:val="32407535"/>
     <w:multiLevelType w:val="hybridMultilevel"/>
     <w:tmpl w:val="A1A23D68"/>
@@ -1499,7 +3953,716 @@
       </w:rPr>
     </w:lvl>
   </w:abstractNum>
-  <w:abstractNum w:abstractNumId="2">
+  <w:abstractNum w:abstractNumId="7">
+    <w:nsid w:val="3ABD348C"/>
+    <w:multiLevelType w:val="multilevel"/>
+    <w:tmpl w:val="377C0B6C"/>
+    <w:lvl w:ilvl="0">
+      <w:start w:val="1"/>
+      <w:numFmt w:val="bullet"/>
+      <w:lvlText w:val=""/>
+      <w:lvlJc w:val="left"/>
+      <w:pPr>
+        <w:tabs>
+          <w:tab w:val="num" w:pos="720"/>
+        </w:tabs>
+        <w:ind w:left="720" w:hanging="360"/>
+      </w:pPr>
+      <w:rPr>
+        <w:rFonts w:ascii="Symbol" w:hAnsi="Symbol" w:hint="default"/>
+        <w:sz w:val="20"/>
+      </w:rPr>
+    </w:lvl>
+    <w:lvl w:ilvl="1" w:tentative="1">
+      <w:start w:val="1"/>
+      <w:numFmt w:val="bullet"/>
+      <w:lvlText w:val="o"/>
+      <w:lvlJc w:val="left"/>
+      <w:pPr>
+        <w:tabs>
+          <w:tab w:val="num" w:pos="1440"/>
+        </w:tabs>
+        <w:ind w:left="1440" w:hanging="360"/>
+      </w:pPr>
+      <w:rPr>
+        <w:rFonts w:ascii="Courier New" w:hAnsi="Courier New" w:hint="default"/>
+        <w:sz w:val="20"/>
+      </w:rPr>
+    </w:lvl>
+    <w:lvl w:ilvl="2" w:tentative="1">
+      <w:start w:val="1"/>
+      <w:numFmt w:val="bullet"/>
+      <w:lvlText w:val=""/>
+      <w:lvlJc w:val="left"/>
+      <w:pPr>
+        <w:tabs>
+          <w:tab w:val="num" w:pos="2160"/>
+        </w:tabs>
+        <w:ind w:left="2160" w:hanging="360"/>
+      </w:pPr>
+      <w:rPr>
+        <w:rFonts w:ascii="Wingdings" w:hAnsi="Wingdings" w:hint="default"/>
+        <w:sz w:val="20"/>
+      </w:rPr>
+    </w:lvl>
+    <w:lvl w:ilvl="3" w:tentative="1">
+      <w:start w:val="1"/>
+      <w:numFmt w:val="bullet"/>
+      <w:lvlText w:val=""/>
+      <w:lvlJc w:val="left"/>
+      <w:pPr>
+        <w:tabs>
+          <w:tab w:val="num" w:pos="2880"/>
+        </w:tabs>
+        <w:ind w:left="2880" w:hanging="360"/>
+      </w:pPr>
+      <w:rPr>
+        <w:rFonts w:ascii="Wingdings" w:hAnsi="Wingdings" w:hint="default"/>
+        <w:sz w:val="20"/>
+      </w:rPr>
+    </w:lvl>
+    <w:lvl w:ilvl="4" w:tentative="1">
+      <w:start w:val="1"/>
+      <w:numFmt w:val="bullet"/>
+      <w:lvlText w:val=""/>
+      <w:lvlJc w:val="left"/>
+      <w:pPr>
+        <w:tabs>
+          <w:tab w:val="num" w:pos="3600"/>
+        </w:tabs>
+        <w:ind w:left="3600" w:hanging="360"/>
+      </w:pPr>
+      <w:rPr>
+        <w:rFonts w:ascii="Wingdings" w:hAnsi="Wingdings" w:hint="default"/>
+        <w:sz w:val="20"/>
+      </w:rPr>
+    </w:lvl>
+    <w:lvl w:ilvl="5" w:tentative="1">
+      <w:start w:val="1"/>
+      <w:numFmt w:val="bullet"/>
+      <w:lvlText w:val=""/>
+      <w:lvlJc w:val="left"/>
+      <w:pPr>
+        <w:tabs>
+          <w:tab w:val="num" w:pos="4320"/>
+        </w:tabs>
+        <w:ind w:left="4320" w:hanging="360"/>
+      </w:pPr>
+      <w:rPr>
+        <w:rFonts w:ascii="Wingdings" w:hAnsi="Wingdings" w:hint="default"/>
+        <w:sz w:val="20"/>
+      </w:rPr>
+    </w:lvl>
+    <w:lvl w:ilvl="6" w:tentative="1">
+      <w:start w:val="1"/>
+      <w:numFmt w:val="bullet"/>
+      <w:lvlText w:val=""/>
+      <w:lvlJc w:val="left"/>
+      <w:pPr>
+        <w:tabs>
+          <w:tab w:val="num" w:pos="5040"/>
+        </w:tabs>
+        <w:ind w:left="5040" w:hanging="360"/>
+      </w:pPr>
+      <w:rPr>
+        <w:rFonts w:ascii="Wingdings" w:hAnsi="Wingdings" w:hint="default"/>
+        <w:sz w:val="20"/>
+      </w:rPr>
+    </w:lvl>
+    <w:lvl w:ilvl="7" w:tentative="1">
+      <w:start w:val="1"/>
+      <w:numFmt w:val="bullet"/>
+      <w:lvlText w:val=""/>
+      <w:lvlJc w:val="left"/>
+      <w:pPr>
+        <w:tabs>
+          <w:tab w:val="num" w:pos="5760"/>
+        </w:tabs>
+        <w:ind w:left="5760" w:hanging="360"/>
+      </w:pPr>
+      <w:rPr>
+        <w:rFonts w:ascii="Wingdings" w:hAnsi="Wingdings" w:hint="default"/>
+        <w:sz w:val="20"/>
+      </w:rPr>
+    </w:lvl>
+    <w:lvl w:ilvl="8" w:tentative="1">
+      <w:start w:val="1"/>
+      <w:numFmt w:val="bullet"/>
+      <w:lvlText w:val=""/>
+      <w:lvlJc w:val="left"/>
+      <w:pPr>
+        <w:tabs>
+          <w:tab w:val="num" w:pos="6480"/>
+        </w:tabs>
+        <w:ind w:left="6480" w:hanging="360"/>
+      </w:pPr>
+      <w:rPr>
+        <w:rFonts w:ascii="Wingdings" w:hAnsi="Wingdings" w:hint="default"/>
+        <w:sz w:val="20"/>
+      </w:rPr>
+    </w:lvl>
+  </w:abstractNum>
+  <w:abstractNum w:abstractNumId="8">
+    <w:nsid w:val="40C635C3"/>
+    <w:multiLevelType w:val="multilevel"/>
+    <w:tmpl w:val="8E04D5CA"/>
+    <w:lvl w:ilvl="0">
+      <w:start w:val="1"/>
+      <w:numFmt w:val="bullet"/>
+      <w:lvlText w:val=""/>
+      <w:lvlJc w:val="left"/>
+      <w:pPr>
+        <w:tabs>
+          <w:tab w:val="num" w:pos="720"/>
+        </w:tabs>
+        <w:ind w:left="720" w:hanging="360"/>
+      </w:pPr>
+      <w:rPr>
+        <w:rFonts w:ascii="Symbol" w:hAnsi="Symbol" w:hint="default"/>
+        <w:sz w:val="20"/>
+      </w:rPr>
+    </w:lvl>
+    <w:lvl w:ilvl="1" w:tentative="1">
+      <w:start w:val="1"/>
+      <w:numFmt w:val="bullet"/>
+      <w:lvlText w:val="o"/>
+      <w:lvlJc w:val="left"/>
+      <w:pPr>
+        <w:tabs>
+          <w:tab w:val="num" w:pos="1440"/>
+        </w:tabs>
+        <w:ind w:left="1440" w:hanging="360"/>
+      </w:pPr>
+      <w:rPr>
+        <w:rFonts w:ascii="Courier New" w:hAnsi="Courier New" w:hint="default"/>
+        <w:sz w:val="20"/>
+      </w:rPr>
+    </w:lvl>
+    <w:lvl w:ilvl="2" w:tentative="1">
+      <w:start w:val="1"/>
+      <w:numFmt w:val="bullet"/>
+      <w:lvlText w:val=""/>
+      <w:lvlJc w:val="left"/>
+      <w:pPr>
+        <w:tabs>
+          <w:tab w:val="num" w:pos="2160"/>
+        </w:tabs>
+        <w:ind w:left="2160" w:hanging="360"/>
+      </w:pPr>
+      <w:rPr>
+        <w:rFonts w:ascii="Wingdings" w:hAnsi="Wingdings" w:hint="default"/>
+        <w:sz w:val="20"/>
+      </w:rPr>
+    </w:lvl>
+    <w:lvl w:ilvl="3" w:tentative="1">
+      <w:start w:val="1"/>
+      <w:numFmt w:val="bullet"/>
+      <w:lvlText w:val=""/>
+      <w:lvlJc w:val="left"/>
+      <w:pPr>
+        <w:tabs>
+          <w:tab w:val="num" w:pos="2880"/>
+        </w:tabs>
+        <w:ind w:left="2880" w:hanging="360"/>
+      </w:pPr>
+      <w:rPr>
+        <w:rFonts w:ascii="Wingdings" w:hAnsi="Wingdings" w:hint="default"/>
+        <w:sz w:val="20"/>
+      </w:rPr>
+    </w:lvl>
+    <w:lvl w:ilvl="4" w:tentative="1">
+      <w:start w:val="1"/>
+      <w:numFmt w:val="bullet"/>
+      <w:lvlText w:val=""/>
+      <w:lvlJc w:val="left"/>
+      <w:pPr>
+        <w:tabs>
+          <w:tab w:val="num" w:pos="3600"/>
+        </w:tabs>
+        <w:ind w:left="3600" w:hanging="360"/>
+      </w:pPr>
+      <w:rPr>
+        <w:rFonts w:ascii="Wingdings" w:hAnsi="Wingdings" w:hint="default"/>
+        <w:sz w:val="20"/>
+      </w:rPr>
+    </w:lvl>
+    <w:lvl w:ilvl="5" w:tentative="1">
+      <w:start w:val="1"/>
+      <w:numFmt w:val="bullet"/>
+      <w:lvlText w:val=""/>
+      <w:lvlJc w:val="left"/>
+      <w:pPr>
+        <w:tabs>
+          <w:tab w:val="num" w:pos="4320"/>
+        </w:tabs>
+        <w:ind w:left="4320" w:hanging="360"/>
+      </w:pPr>
+      <w:rPr>
+        <w:rFonts w:ascii="Wingdings" w:hAnsi="Wingdings" w:hint="default"/>
+        <w:sz w:val="20"/>
+      </w:rPr>
+    </w:lvl>
+    <w:lvl w:ilvl="6" w:tentative="1">
+      <w:start w:val="1"/>
+      <w:numFmt w:val="bullet"/>
+      <w:lvlText w:val=""/>
+      <w:lvlJc w:val="left"/>
+      <w:pPr>
+        <w:tabs>
+          <w:tab w:val="num" w:pos="5040"/>
+        </w:tabs>
+        <w:ind w:left="5040" w:hanging="360"/>
+      </w:pPr>
+      <w:rPr>
+        <w:rFonts w:ascii="Wingdings" w:hAnsi="Wingdings" w:hint="default"/>
+        <w:sz w:val="20"/>
+      </w:rPr>
+    </w:lvl>
+    <w:lvl w:ilvl="7" w:tentative="1">
+      <w:start w:val="1"/>
+      <w:numFmt w:val="bullet"/>
+      <w:lvlText w:val=""/>
+      <w:lvlJc w:val="left"/>
+      <w:pPr>
+        <w:tabs>
+          <w:tab w:val="num" w:pos="5760"/>
+        </w:tabs>
+        <w:ind w:left="5760" w:hanging="360"/>
+      </w:pPr>
+      <w:rPr>
+        <w:rFonts w:ascii="Wingdings" w:hAnsi="Wingdings" w:hint="default"/>
+        <w:sz w:val="20"/>
+      </w:rPr>
+    </w:lvl>
+    <w:lvl w:ilvl="8" w:tentative="1">
+      <w:start w:val="1"/>
+      <w:numFmt w:val="bullet"/>
+      <w:lvlText w:val=""/>
+      <w:lvlJc w:val="left"/>
+      <w:pPr>
+        <w:tabs>
+          <w:tab w:val="num" w:pos="6480"/>
+        </w:tabs>
+        <w:ind w:left="6480" w:hanging="360"/>
+      </w:pPr>
+      <w:rPr>
+        <w:rFonts w:ascii="Wingdings" w:hAnsi="Wingdings" w:hint="default"/>
+        <w:sz w:val="20"/>
+      </w:rPr>
+    </w:lvl>
+  </w:abstractNum>
+  <w:abstractNum w:abstractNumId="9">
+    <w:nsid w:val="45150AA4"/>
+    <w:multiLevelType w:val="multilevel"/>
+    <w:tmpl w:val="B082E8C0"/>
+    <w:lvl w:ilvl="0">
+      <w:start w:val="1"/>
+      <w:numFmt w:val="bullet"/>
+      <w:lvlText w:val=""/>
+      <w:lvlJc w:val="left"/>
+      <w:pPr>
+        <w:tabs>
+          <w:tab w:val="num" w:pos="720"/>
+        </w:tabs>
+        <w:ind w:left="720" w:hanging="360"/>
+      </w:pPr>
+      <w:rPr>
+        <w:rFonts w:ascii="Symbol" w:hAnsi="Symbol" w:hint="default"/>
+        <w:sz w:val="20"/>
+      </w:rPr>
+    </w:lvl>
+    <w:lvl w:ilvl="1" w:tentative="1">
+      <w:start w:val="1"/>
+      <w:numFmt w:val="bullet"/>
+      <w:lvlText w:val="o"/>
+      <w:lvlJc w:val="left"/>
+      <w:pPr>
+        <w:tabs>
+          <w:tab w:val="num" w:pos="1440"/>
+        </w:tabs>
+        <w:ind w:left="1440" w:hanging="360"/>
+      </w:pPr>
+      <w:rPr>
+        <w:rFonts w:ascii="Courier New" w:hAnsi="Courier New" w:hint="default"/>
+        <w:sz w:val="20"/>
+      </w:rPr>
+    </w:lvl>
+    <w:lvl w:ilvl="2" w:tentative="1">
+      <w:start w:val="1"/>
+      <w:numFmt w:val="bullet"/>
+      <w:lvlText w:val=""/>
+      <w:lvlJc w:val="left"/>
+      <w:pPr>
+        <w:tabs>
+          <w:tab w:val="num" w:pos="2160"/>
+        </w:tabs>
+        <w:ind w:left="2160" w:hanging="360"/>
+      </w:pPr>
+      <w:rPr>
+        <w:rFonts w:ascii="Wingdings" w:hAnsi="Wingdings" w:hint="default"/>
+        <w:sz w:val="20"/>
+      </w:rPr>
+    </w:lvl>
+    <w:lvl w:ilvl="3" w:tentative="1">
+      <w:start w:val="1"/>
+      <w:numFmt w:val="bullet"/>
+      <w:lvlText w:val=""/>
+      <w:lvlJc w:val="left"/>
+      <w:pPr>
+        <w:tabs>
+          <w:tab w:val="num" w:pos="2880"/>
+        </w:tabs>
+        <w:ind w:left="2880" w:hanging="360"/>
+      </w:pPr>
+      <w:rPr>
+        <w:rFonts w:ascii="Wingdings" w:hAnsi="Wingdings" w:hint="default"/>
+        <w:sz w:val="20"/>
+      </w:rPr>
+    </w:lvl>
+    <w:lvl w:ilvl="4" w:tentative="1">
+      <w:start w:val="1"/>
+      <w:numFmt w:val="bullet"/>
+      <w:lvlText w:val=""/>
+      <w:lvlJc w:val="left"/>
+      <w:pPr>
+        <w:tabs>
+          <w:tab w:val="num" w:pos="3600"/>
+        </w:tabs>
+        <w:ind w:left="3600" w:hanging="360"/>
+      </w:pPr>
+      <w:rPr>
+        <w:rFonts w:ascii="Wingdings" w:hAnsi="Wingdings" w:hint="default"/>
+        <w:sz w:val="20"/>
+      </w:rPr>
+    </w:lvl>
+    <w:lvl w:ilvl="5" w:tentative="1">
+      <w:start w:val="1"/>
+      <w:numFmt w:val="bullet"/>
+      <w:lvlText w:val=""/>
+      <w:lvlJc w:val="left"/>
+      <w:pPr>
+        <w:tabs>
+          <w:tab w:val="num" w:pos="4320"/>
+        </w:tabs>
+        <w:ind w:left="4320" w:hanging="360"/>
+      </w:pPr>
+      <w:rPr>
+        <w:rFonts w:ascii="Wingdings" w:hAnsi="Wingdings" w:hint="default"/>
+        <w:sz w:val="20"/>
+      </w:rPr>
+    </w:lvl>
+    <w:lvl w:ilvl="6" w:tentative="1">
+      <w:start w:val="1"/>
+      <w:numFmt w:val="bullet"/>
+      <w:lvlText w:val=""/>
+      <w:lvlJc w:val="left"/>
+      <w:pPr>
+        <w:tabs>
+          <w:tab w:val="num" w:pos="5040"/>
+        </w:tabs>
+        <w:ind w:left="5040" w:hanging="360"/>
+      </w:pPr>
+      <w:rPr>
+        <w:rFonts w:ascii="Wingdings" w:hAnsi="Wingdings" w:hint="default"/>
+        <w:sz w:val="20"/>
+      </w:rPr>
+    </w:lvl>
+    <w:lvl w:ilvl="7" w:tentative="1">
+      <w:start w:val="1"/>
+      <w:numFmt w:val="bullet"/>
+      <w:lvlText w:val=""/>
+      <w:lvlJc w:val="left"/>
+      <w:pPr>
+        <w:tabs>
+          <w:tab w:val="num" w:pos="5760"/>
+        </w:tabs>
+        <w:ind w:left="5760" w:hanging="360"/>
+      </w:pPr>
+      <w:rPr>
+        <w:rFonts w:ascii="Wingdings" w:hAnsi="Wingdings" w:hint="default"/>
+        <w:sz w:val="20"/>
+      </w:rPr>
+    </w:lvl>
+    <w:lvl w:ilvl="8" w:tentative="1">
+      <w:start w:val="1"/>
+      <w:numFmt w:val="bullet"/>
+      <w:lvlText w:val=""/>
+      <w:lvlJc w:val="left"/>
+      <w:pPr>
+        <w:tabs>
+          <w:tab w:val="num" w:pos="6480"/>
+        </w:tabs>
+        <w:ind w:left="6480" w:hanging="360"/>
+      </w:pPr>
+      <w:rPr>
+        <w:rFonts w:ascii="Wingdings" w:hAnsi="Wingdings" w:hint="default"/>
+        <w:sz w:val="20"/>
+      </w:rPr>
+    </w:lvl>
+  </w:abstractNum>
+  <w:abstractNum w:abstractNumId="10">
+    <w:nsid w:val="4A653ECD"/>
+    <w:multiLevelType w:val="multilevel"/>
+    <w:tmpl w:val="E780CFA4"/>
+    <w:lvl w:ilvl="0">
+      <w:start w:val="1"/>
+      <w:numFmt w:val="bullet"/>
+      <w:lvlText w:val=""/>
+      <w:lvlJc w:val="left"/>
+      <w:pPr>
+        <w:tabs>
+          <w:tab w:val="num" w:pos="720"/>
+        </w:tabs>
+        <w:ind w:left="720" w:hanging="360"/>
+      </w:pPr>
+      <w:rPr>
+        <w:rFonts w:ascii="Symbol" w:hAnsi="Symbol" w:hint="default"/>
+        <w:sz w:val="20"/>
+      </w:rPr>
+    </w:lvl>
+    <w:lvl w:ilvl="1" w:tentative="1">
+      <w:start w:val="1"/>
+      <w:numFmt w:val="bullet"/>
+      <w:lvlText w:val="o"/>
+      <w:lvlJc w:val="left"/>
+      <w:pPr>
+        <w:tabs>
+          <w:tab w:val="num" w:pos="1440"/>
+        </w:tabs>
+        <w:ind w:left="1440" w:hanging="360"/>
+      </w:pPr>
+      <w:rPr>
+        <w:rFonts w:ascii="Courier New" w:hAnsi="Courier New" w:hint="default"/>
+        <w:sz w:val="20"/>
+      </w:rPr>
+    </w:lvl>
+    <w:lvl w:ilvl="2" w:tentative="1">
+      <w:start w:val="1"/>
+      <w:numFmt w:val="bullet"/>
+      <w:lvlText w:val=""/>
+      <w:lvlJc w:val="left"/>
+      <w:pPr>
+        <w:tabs>
+          <w:tab w:val="num" w:pos="2160"/>
+        </w:tabs>
+        <w:ind w:left="2160" w:hanging="360"/>
+      </w:pPr>
+      <w:rPr>
+        <w:rFonts w:ascii="Wingdings" w:hAnsi="Wingdings" w:hint="default"/>
+        <w:sz w:val="20"/>
+      </w:rPr>
+    </w:lvl>
+    <w:lvl w:ilvl="3" w:tentative="1">
+      <w:start w:val="1"/>
+      <w:numFmt w:val="bullet"/>
+      <w:lvlText w:val=""/>
+      <w:lvlJc w:val="left"/>
+      <w:pPr>
+        <w:tabs>
+          <w:tab w:val="num" w:pos="2880"/>
+        </w:tabs>
+        <w:ind w:left="2880" w:hanging="360"/>
+      </w:pPr>
+      <w:rPr>
+        <w:rFonts w:ascii="Wingdings" w:hAnsi="Wingdings" w:hint="default"/>
+        <w:sz w:val="20"/>
+      </w:rPr>
+    </w:lvl>
+    <w:lvl w:ilvl="4" w:tentative="1">
+      <w:start w:val="1"/>
+      <w:numFmt w:val="bullet"/>
+      <w:lvlText w:val=""/>
+      <w:lvlJc w:val="left"/>
+      <w:pPr>
+        <w:tabs>
+          <w:tab w:val="num" w:pos="3600"/>
+        </w:tabs>
+        <w:ind w:left="3600" w:hanging="360"/>
+      </w:pPr>
+      <w:rPr>
+        <w:rFonts w:ascii="Wingdings" w:hAnsi="Wingdings" w:hint="default"/>
+        <w:sz w:val="20"/>
+      </w:rPr>
+    </w:lvl>
+    <w:lvl w:ilvl="5" w:tentative="1">
+      <w:start w:val="1"/>
+      <w:numFmt w:val="bullet"/>
+      <w:lvlText w:val=""/>
+      <w:lvlJc w:val="left"/>
+      <w:pPr>
+        <w:tabs>
+          <w:tab w:val="num" w:pos="4320"/>
+        </w:tabs>
+        <w:ind w:left="4320" w:hanging="360"/>
+      </w:pPr>
+      <w:rPr>
+        <w:rFonts w:ascii="Wingdings" w:hAnsi="Wingdings" w:hint="default"/>
+        <w:sz w:val="20"/>
+      </w:rPr>
+    </w:lvl>
+    <w:lvl w:ilvl="6" w:tentative="1">
+      <w:start w:val="1"/>
+      <w:numFmt w:val="bullet"/>
+      <w:lvlText w:val=""/>
+      <w:lvlJc w:val="left"/>
+      <w:pPr>
+        <w:tabs>
+          <w:tab w:val="num" w:pos="5040"/>
+        </w:tabs>
+        <w:ind w:left="5040" w:hanging="360"/>
+      </w:pPr>
+      <w:rPr>
+        <w:rFonts w:ascii="Wingdings" w:hAnsi="Wingdings" w:hint="default"/>
+        <w:sz w:val="20"/>
+      </w:rPr>
+    </w:lvl>
+    <w:lvl w:ilvl="7" w:tentative="1">
+      <w:start w:val="1"/>
+      <w:numFmt w:val="bullet"/>
+      <w:lvlText w:val=""/>
+      <w:lvlJc w:val="left"/>
+      <w:pPr>
+        <w:tabs>
+          <w:tab w:val="num" w:pos="5760"/>
+        </w:tabs>
+        <w:ind w:left="5760" w:hanging="360"/>
+      </w:pPr>
+      <w:rPr>
+        <w:rFonts w:ascii="Wingdings" w:hAnsi="Wingdings" w:hint="default"/>
+        <w:sz w:val="20"/>
+      </w:rPr>
+    </w:lvl>
+    <w:lvl w:ilvl="8" w:tentative="1">
+      <w:start w:val="1"/>
+      <w:numFmt w:val="bullet"/>
+      <w:lvlText w:val=""/>
+      <w:lvlJc w:val="left"/>
+      <w:pPr>
+        <w:tabs>
+          <w:tab w:val="num" w:pos="6480"/>
+        </w:tabs>
+        <w:ind w:left="6480" w:hanging="360"/>
+      </w:pPr>
+      <w:rPr>
+        <w:rFonts w:ascii="Wingdings" w:hAnsi="Wingdings" w:hint="default"/>
+        <w:sz w:val="20"/>
+      </w:rPr>
+    </w:lvl>
+  </w:abstractNum>
+  <w:abstractNum w:abstractNumId="11">
+    <w:nsid w:val="4B4B3F34"/>
+    <w:multiLevelType w:val="hybridMultilevel"/>
+    <w:tmpl w:val="F272BF66"/>
+    <w:lvl w:ilvl="0" w:tplc="040C0001">
+      <w:start w:val="1"/>
+      <w:numFmt w:val="bullet"/>
+      <w:lvlText w:val=""/>
+      <w:lvlJc w:val="left"/>
+      <w:pPr>
+        <w:ind w:left="720" w:hanging="360"/>
+      </w:pPr>
+      <w:rPr>
+        <w:rFonts w:ascii="Symbol" w:hAnsi="Symbol" w:hint="default"/>
+      </w:rPr>
+    </w:lvl>
+    <w:lvl w:ilvl="1" w:tplc="040C0003" w:tentative="1">
+      <w:start w:val="1"/>
+      <w:numFmt w:val="bullet"/>
+      <w:lvlText w:val="o"/>
+      <w:lvlJc w:val="left"/>
+      <w:pPr>
+        <w:ind w:left="1440" w:hanging="360"/>
+      </w:pPr>
+      <w:rPr>
+        <w:rFonts w:ascii="Courier New" w:hAnsi="Courier New" w:cs="Courier New" w:hint="default"/>
+      </w:rPr>
+    </w:lvl>
+    <w:lvl w:ilvl="2" w:tplc="040C0005" w:tentative="1">
+      <w:start w:val="1"/>
+      <w:numFmt w:val="bullet"/>
+      <w:lvlText w:val=""/>
+      <w:lvlJc w:val="left"/>
+      <w:pPr>
+        <w:ind w:left="2160" w:hanging="360"/>
+      </w:pPr>
+      <w:rPr>
+        <w:rFonts w:ascii="Wingdings" w:hAnsi="Wingdings" w:hint="default"/>
+      </w:rPr>
+    </w:lvl>
+    <w:lvl w:ilvl="3" w:tplc="040C0001" w:tentative="1">
+      <w:start w:val="1"/>
+      <w:numFmt w:val="bullet"/>
+      <w:lvlText w:val=""/>
+      <w:lvlJc w:val="left"/>
+      <w:pPr>
+        <w:ind w:left="2880" w:hanging="360"/>
+      </w:pPr>
+      <w:rPr>
+        <w:rFonts w:ascii="Symbol" w:hAnsi="Symbol" w:hint="default"/>
+      </w:rPr>
+    </w:lvl>
+    <w:lvl w:ilvl="4" w:tplc="040C0003" w:tentative="1">
+      <w:start w:val="1"/>
+      <w:numFmt w:val="bullet"/>
+      <w:lvlText w:val="o"/>
+      <w:lvlJc w:val="left"/>
+      <w:pPr>
+        <w:ind w:left="3600" w:hanging="360"/>
+      </w:pPr>
+      <w:rPr>
+        <w:rFonts w:ascii="Courier New" w:hAnsi="Courier New" w:cs="Courier New" w:hint="default"/>
+      </w:rPr>
+    </w:lvl>
+    <w:lvl w:ilvl="5" w:tplc="040C0005" w:tentative="1">
+      <w:start w:val="1"/>
+      <w:numFmt w:val="bullet"/>
+      <w:lvlText w:val=""/>
+      <w:lvlJc w:val="left"/>
+      <w:pPr>
+        <w:ind w:left="4320" w:hanging="360"/>
+      </w:pPr>
+      <w:rPr>
+        <w:rFonts w:ascii="Wingdings" w:hAnsi="Wingdings" w:hint="default"/>
+      </w:rPr>
+    </w:lvl>
+    <w:lvl w:ilvl="6" w:tplc="040C0001" w:tentative="1">
+      <w:start w:val="1"/>
+      <w:numFmt w:val="bullet"/>
+      <w:lvlText w:val=""/>
+      <w:lvlJc w:val="left"/>
+      <w:pPr>
+        <w:ind w:left="5040" w:hanging="360"/>
+      </w:pPr>
+      <w:rPr>
+        <w:rFonts w:ascii="Symbol" w:hAnsi="Symbol" w:hint="default"/>
+      </w:rPr>
+    </w:lvl>
+    <w:lvl w:ilvl="7" w:tplc="040C0003" w:tentative="1">
+      <w:start w:val="1"/>
+      <w:numFmt w:val="bullet"/>
+      <w:lvlText w:val="o"/>
+      <w:lvlJc w:val="left"/>
+      <w:pPr>
+        <w:ind w:left="5760" w:hanging="360"/>
+      </w:pPr>
+      <w:rPr>
+        <w:rFonts w:ascii="Courier New" w:hAnsi="Courier New" w:cs="Courier New" w:hint="default"/>
+      </w:rPr>
+    </w:lvl>
+    <w:lvl w:ilvl="8" w:tplc="040C0005" w:tentative="1">
+      <w:start w:val="1"/>
+      <w:numFmt w:val="bullet"/>
+      <w:lvlText w:val=""/>
+      <w:lvlJc w:val="left"/>
+      <w:pPr>
+        <w:ind w:left="6480" w:hanging="360"/>
+      </w:pPr>
+      <w:rPr>
+        <w:rFonts w:ascii="Wingdings" w:hAnsi="Wingdings" w:hint="default"/>
+      </w:rPr>
+    </w:lvl>
+  </w:abstractNum>
+  <w:abstractNum w:abstractNumId="12">
     <w:nsid w:val="56525453"/>
     <w:multiLevelType w:val="hybridMultilevel"/>
     <w:tmpl w:val="C316C82A"/>
@@ -1588,7 +4751,269 @@
       </w:pPr>
     </w:lvl>
   </w:abstractNum>
-  <w:abstractNum w:abstractNumId="3">
+  <w:abstractNum w:abstractNumId="13">
+    <w:nsid w:val="56F40D74"/>
+    <w:multiLevelType w:val="multilevel"/>
+    <w:tmpl w:val="AA3651AE"/>
+    <w:lvl w:ilvl="0">
+      <w:start w:val="1"/>
+      <w:numFmt w:val="bullet"/>
+      <w:lvlText w:val=""/>
+      <w:lvlJc w:val="left"/>
+      <w:pPr>
+        <w:tabs>
+          <w:tab w:val="num" w:pos="720"/>
+        </w:tabs>
+        <w:ind w:left="720" w:hanging="360"/>
+      </w:pPr>
+      <w:rPr>
+        <w:rFonts w:ascii="Symbol" w:hAnsi="Symbol" w:hint="default"/>
+        <w:sz w:val="20"/>
+      </w:rPr>
+    </w:lvl>
+    <w:lvl w:ilvl="1" w:tentative="1">
+      <w:start w:val="1"/>
+      <w:numFmt w:val="bullet"/>
+      <w:lvlText w:val="o"/>
+      <w:lvlJc w:val="left"/>
+      <w:pPr>
+        <w:tabs>
+          <w:tab w:val="num" w:pos="1440"/>
+        </w:tabs>
+        <w:ind w:left="1440" w:hanging="360"/>
+      </w:pPr>
+      <w:rPr>
+        <w:rFonts w:ascii="Courier New" w:hAnsi="Courier New" w:hint="default"/>
+        <w:sz w:val="20"/>
+      </w:rPr>
+    </w:lvl>
+    <w:lvl w:ilvl="2" w:tentative="1">
+      <w:start w:val="1"/>
+      <w:numFmt w:val="bullet"/>
+      <w:lvlText w:val=""/>
+      <w:lvlJc w:val="left"/>
+      <w:pPr>
+        <w:tabs>
+          <w:tab w:val="num" w:pos="2160"/>
+        </w:tabs>
+        <w:ind w:left="2160" w:hanging="360"/>
+      </w:pPr>
+      <w:rPr>
+        <w:rFonts w:ascii="Wingdings" w:hAnsi="Wingdings" w:hint="default"/>
+        <w:sz w:val="20"/>
+      </w:rPr>
+    </w:lvl>
+    <w:lvl w:ilvl="3" w:tentative="1">
+      <w:start w:val="1"/>
+      <w:numFmt w:val="bullet"/>
+      <w:lvlText w:val=""/>
+      <w:lvlJc w:val="left"/>
+      <w:pPr>
+        <w:tabs>
+          <w:tab w:val="num" w:pos="2880"/>
+        </w:tabs>
+        <w:ind w:left="2880" w:hanging="360"/>
+      </w:pPr>
+      <w:rPr>
+        <w:rFonts w:ascii="Wingdings" w:hAnsi="Wingdings" w:hint="default"/>
+        <w:sz w:val="20"/>
+      </w:rPr>
+    </w:lvl>
+    <w:lvl w:ilvl="4" w:tentative="1">
+      <w:start w:val="1"/>
+      <w:numFmt w:val="bullet"/>
+      <w:lvlText w:val=""/>
+      <w:lvlJc w:val="left"/>
+      <w:pPr>
+        <w:tabs>
+          <w:tab w:val="num" w:pos="3600"/>
+        </w:tabs>
+        <w:ind w:left="3600" w:hanging="360"/>
+      </w:pPr>
+      <w:rPr>
+        <w:rFonts w:ascii="Wingdings" w:hAnsi="Wingdings" w:hint="default"/>
+        <w:sz w:val="20"/>
+      </w:rPr>
+    </w:lvl>
+    <w:lvl w:ilvl="5" w:tentative="1">
+      <w:start w:val="1"/>
+      <w:numFmt w:val="bullet"/>
+      <w:lvlText w:val=""/>
+      <w:lvlJc w:val="left"/>
+      <w:pPr>
+        <w:tabs>
+          <w:tab w:val="num" w:pos="4320"/>
+        </w:tabs>
+        <w:ind w:left="4320" w:hanging="360"/>
+      </w:pPr>
+      <w:rPr>
+        <w:rFonts w:ascii="Wingdings" w:hAnsi="Wingdings" w:hint="default"/>
+        <w:sz w:val="20"/>
+      </w:rPr>
+    </w:lvl>
+    <w:lvl w:ilvl="6" w:tentative="1">
+      <w:start w:val="1"/>
+      <w:numFmt w:val="bullet"/>
+      <w:lvlText w:val=""/>
+      <w:lvlJc w:val="left"/>
+      <w:pPr>
+        <w:tabs>
+          <w:tab w:val="num" w:pos="5040"/>
+        </w:tabs>
+        <w:ind w:left="5040" w:hanging="360"/>
+      </w:pPr>
+      <w:rPr>
+        <w:rFonts w:ascii="Wingdings" w:hAnsi="Wingdings" w:hint="default"/>
+        <w:sz w:val="20"/>
+      </w:rPr>
+    </w:lvl>
+    <w:lvl w:ilvl="7" w:tentative="1">
+      <w:start w:val="1"/>
+      <w:numFmt w:val="bullet"/>
+      <w:lvlText w:val=""/>
+      <w:lvlJc w:val="left"/>
+      <w:pPr>
+        <w:tabs>
+          <w:tab w:val="num" w:pos="5760"/>
+        </w:tabs>
+        <w:ind w:left="5760" w:hanging="360"/>
+      </w:pPr>
+      <w:rPr>
+        <w:rFonts w:ascii="Wingdings" w:hAnsi="Wingdings" w:hint="default"/>
+        <w:sz w:val="20"/>
+      </w:rPr>
+    </w:lvl>
+    <w:lvl w:ilvl="8" w:tentative="1">
+      <w:start w:val="1"/>
+      <w:numFmt w:val="bullet"/>
+      <w:lvlText w:val=""/>
+      <w:lvlJc w:val="left"/>
+      <w:pPr>
+        <w:tabs>
+          <w:tab w:val="num" w:pos="6480"/>
+        </w:tabs>
+        <w:ind w:left="6480" w:hanging="360"/>
+      </w:pPr>
+      <w:rPr>
+        <w:rFonts w:ascii="Wingdings" w:hAnsi="Wingdings" w:hint="default"/>
+        <w:sz w:val="20"/>
+      </w:rPr>
+    </w:lvl>
+  </w:abstractNum>
+  <w:abstractNum w:abstractNumId="14">
+    <w:nsid w:val="571756DD"/>
+    <w:multiLevelType w:val="hybridMultilevel"/>
+    <w:tmpl w:val="3B20B448"/>
+    <w:lvl w:ilvl="0" w:tplc="040C0001">
+      <w:start w:val="1"/>
+      <w:numFmt w:val="bullet"/>
+      <w:lvlText w:val=""/>
+      <w:lvlJc w:val="left"/>
+      <w:pPr>
+        <w:ind w:left="720" w:hanging="360"/>
+      </w:pPr>
+      <w:rPr>
+        <w:rFonts w:ascii="Symbol" w:hAnsi="Symbol" w:hint="default"/>
+      </w:rPr>
+    </w:lvl>
+    <w:lvl w:ilvl="1" w:tplc="040C0003" w:tentative="1">
+      <w:start w:val="1"/>
+      <w:numFmt w:val="bullet"/>
+      <w:lvlText w:val="o"/>
+      <w:lvlJc w:val="left"/>
+      <w:pPr>
+        <w:ind w:left="1440" w:hanging="360"/>
+      </w:pPr>
+      <w:rPr>
+        <w:rFonts w:ascii="Courier New" w:hAnsi="Courier New" w:cs="Courier New" w:hint="default"/>
+      </w:rPr>
+    </w:lvl>
+    <w:lvl w:ilvl="2" w:tplc="040C0005" w:tentative="1">
+      <w:start w:val="1"/>
+      <w:numFmt w:val="bullet"/>
+      <w:lvlText w:val=""/>
+      <w:lvlJc w:val="left"/>
+      <w:pPr>
+        <w:ind w:left="2160" w:hanging="360"/>
+      </w:pPr>
+      <w:rPr>
+        <w:rFonts w:ascii="Wingdings" w:hAnsi="Wingdings" w:hint="default"/>
+      </w:rPr>
+    </w:lvl>
+    <w:lvl w:ilvl="3" w:tplc="040C0001" w:tentative="1">
+      <w:start w:val="1"/>
+      <w:numFmt w:val="bullet"/>
+      <w:lvlText w:val=""/>
+      <w:lvlJc w:val="left"/>
+      <w:pPr>
+        <w:ind w:left="2880" w:hanging="360"/>
+      </w:pPr>
+      <w:rPr>
+        <w:rFonts w:ascii="Symbol" w:hAnsi="Symbol" w:hint="default"/>
+      </w:rPr>
+    </w:lvl>
+    <w:lvl w:ilvl="4" w:tplc="040C0003" w:tentative="1">
+      <w:start w:val="1"/>
+      <w:numFmt w:val="bullet"/>
+      <w:lvlText w:val="o"/>
+      <w:lvlJc w:val="left"/>
+      <w:pPr>
+        <w:ind w:left="3600" w:hanging="360"/>
+      </w:pPr>
+      <w:rPr>
+        <w:rFonts w:ascii="Courier New" w:hAnsi="Courier New" w:cs="Courier New" w:hint="default"/>
+      </w:rPr>
+    </w:lvl>
+    <w:lvl w:ilvl="5" w:tplc="040C0005" w:tentative="1">
+      <w:start w:val="1"/>
+      <w:numFmt w:val="bullet"/>
+      <w:lvlText w:val=""/>
+      <w:lvlJc w:val="left"/>
+      <w:pPr>
+        <w:ind w:left="4320" w:hanging="360"/>
+      </w:pPr>
+      <w:rPr>
+        <w:rFonts w:ascii="Wingdings" w:hAnsi="Wingdings" w:hint="default"/>
+      </w:rPr>
+    </w:lvl>
+    <w:lvl w:ilvl="6" w:tplc="040C0001" w:tentative="1">
+      <w:start w:val="1"/>
+      <w:numFmt w:val="bullet"/>
+      <w:lvlText w:val=""/>
+      <w:lvlJc w:val="left"/>
+      <w:pPr>
+        <w:ind w:left="5040" w:hanging="360"/>
+      </w:pPr>
+      <w:rPr>
+        <w:rFonts w:ascii="Symbol" w:hAnsi="Symbol" w:hint="default"/>
+      </w:rPr>
+    </w:lvl>
+    <w:lvl w:ilvl="7" w:tplc="040C0003" w:tentative="1">
+      <w:start w:val="1"/>
+      <w:numFmt w:val="bullet"/>
+      <w:lvlText w:val="o"/>
+      <w:lvlJc w:val="left"/>
+      <w:pPr>
+        <w:ind w:left="5760" w:hanging="360"/>
+      </w:pPr>
+      <w:rPr>
+        <w:rFonts w:ascii="Courier New" w:hAnsi="Courier New" w:cs="Courier New" w:hint="default"/>
+      </w:rPr>
+    </w:lvl>
+    <w:lvl w:ilvl="8" w:tplc="040C0005" w:tentative="1">
+      <w:start w:val="1"/>
+      <w:numFmt w:val="bullet"/>
+      <w:lvlText w:val=""/>
+      <w:lvlJc w:val="left"/>
+      <w:pPr>
+        <w:ind w:left="6480" w:hanging="360"/>
+      </w:pPr>
+      <w:rPr>
+        <w:rFonts w:ascii="Wingdings" w:hAnsi="Wingdings" w:hint="default"/>
+      </w:rPr>
+    </w:lvl>
+  </w:abstractNum>
+  <w:abstractNum w:abstractNumId="15">
     <w:nsid w:val="6F317596"/>
     <w:multiLevelType w:val="hybridMultilevel"/>
     <w:tmpl w:val="BFF494DE"/>
@@ -1701,17 +5126,357 @@
       </w:rPr>
     </w:lvl>
   </w:abstractNum>
+  <w:abstractNum w:abstractNumId="16">
+    <w:nsid w:val="759A7814"/>
+    <w:multiLevelType w:val="multilevel"/>
+    <w:tmpl w:val="E48C73BC"/>
+    <w:lvl w:ilvl="0">
+      <w:start w:val="1"/>
+      <w:numFmt w:val="bullet"/>
+      <w:lvlText w:val=""/>
+      <w:lvlJc w:val="left"/>
+      <w:pPr>
+        <w:tabs>
+          <w:tab w:val="num" w:pos="720"/>
+        </w:tabs>
+        <w:ind w:left="720" w:hanging="360"/>
+      </w:pPr>
+      <w:rPr>
+        <w:rFonts w:ascii="Symbol" w:hAnsi="Symbol" w:hint="default"/>
+        <w:sz w:val="20"/>
+      </w:rPr>
+    </w:lvl>
+    <w:lvl w:ilvl="1" w:tentative="1">
+      <w:start w:val="1"/>
+      <w:numFmt w:val="bullet"/>
+      <w:lvlText w:val="o"/>
+      <w:lvlJc w:val="left"/>
+      <w:pPr>
+        <w:tabs>
+          <w:tab w:val="num" w:pos="1440"/>
+        </w:tabs>
+        <w:ind w:left="1440" w:hanging="360"/>
+      </w:pPr>
+      <w:rPr>
+        <w:rFonts w:ascii="Courier New" w:hAnsi="Courier New" w:hint="default"/>
+        <w:sz w:val="20"/>
+      </w:rPr>
+    </w:lvl>
+    <w:lvl w:ilvl="2" w:tentative="1">
+      <w:start w:val="1"/>
+      <w:numFmt w:val="bullet"/>
+      <w:lvlText w:val=""/>
+      <w:lvlJc w:val="left"/>
+      <w:pPr>
+        <w:tabs>
+          <w:tab w:val="num" w:pos="2160"/>
+        </w:tabs>
+        <w:ind w:left="2160" w:hanging="360"/>
+      </w:pPr>
+      <w:rPr>
+        <w:rFonts w:ascii="Wingdings" w:hAnsi="Wingdings" w:hint="default"/>
+        <w:sz w:val="20"/>
+      </w:rPr>
+    </w:lvl>
+    <w:lvl w:ilvl="3" w:tentative="1">
+      <w:start w:val="1"/>
+      <w:numFmt w:val="bullet"/>
+      <w:lvlText w:val=""/>
+      <w:lvlJc w:val="left"/>
+      <w:pPr>
+        <w:tabs>
+          <w:tab w:val="num" w:pos="2880"/>
+        </w:tabs>
+        <w:ind w:left="2880" w:hanging="360"/>
+      </w:pPr>
+      <w:rPr>
+        <w:rFonts w:ascii="Wingdings" w:hAnsi="Wingdings" w:hint="default"/>
+        <w:sz w:val="20"/>
+      </w:rPr>
+    </w:lvl>
+    <w:lvl w:ilvl="4" w:tentative="1">
+      <w:start w:val="1"/>
+      <w:numFmt w:val="bullet"/>
+      <w:lvlText w:val=""/>
+      <w:lvlJc w:val="left"/>
+      <w:pPr>
+        <w:tabs>
+          <w:tab w:val="num" w:pos="3600"/>
+        </w:tabs>
+        <w:ind w:left="3600" w:hanging="360"/>
+      </w:pPr>
+      <w:rPr>
+        <w:rFonts w:ascii="Wingdings" w:hAnsi="Wingdings" w:hint="default"/>
+        <w:sz w:val="20"/>
+      </w:rPr>
+    </w:lvl>
+    <w:lvl w:ilvl="5" w:tentative="1">
+      <w:start w:val="1"/>
+      <w:numFmt w:val="bullet"/>
+      <w:lvlText w:val=""/>
+      <w:lvlJc w:val="left"/>
+      <w:pPr>
+        <w:tabs>
+          <w:tab w:val="num" w:pos="4320"/>
+        </w:tabs>
+        <w:ind w:left="4320" w:hanging="360"/>
+      </w:pPr>
+      <w:rPr>
+        <w:rFonts w:ascii="Wingdings" w:hAnsi="Wingdings" w:hint="default"/>
+        <w:sz w:val="20"/>
+      </w:rPr>
+    </w:lvl>
+    <w:lvl w:ilvl="6" w:tentative="1">
+      <w:start w:val="1"/>
+      <w:numFmt w:val="bullet"/>
+      <w:lvlText w:val=""/>
+      <w:lvlJc w:val="left"/>
+      <w:pPr>
+        <w:tabs>
+          <w:tab w:val="num" w:pos="5040"/>
+        </w:tabs>
+        <w:ind w:left="5040" w:hanging="360"/>
+      </w:pPr>
+      <w:rPr>
+        <w:rFonts w:ascii="Wingdings" w:hAnsi="Wingdings" w:hint="default"/>
+        <w:sz w:val="20"/>
+      </w:rPr>
+    </w:lvl>
+    <w:lvl w:ilvl="7" w:tentative="1">
+      <w:start w:val="1"/>
+      <w:numFmt w:val="bullet"/>
+      <w:lvlText w:val=""/>
+      <w:lvlJc w:val="left"/>
+      <w:pPr>
+        <w:tabs>
+          <w:tab w:val="num" w:pos="5760"/>
+        </w:tabs>
+        <w:ind w:left="5760" w:hanging="360"/>
+      </w:pPr>
+      <w:rPr>
+        <w:rFonts w:ascii="Wingdings" w:hAnsi="Wingdings" w:hint="default"/>
+        <w:sz w:val="20"/>
+      </w:rPr>
+    </w:lvl>
+    <w:lvl w:ilvl="8" w:tentative="1">
+      <w:start w:val="1"/>
+      <w:numFmt w:val="bullet"/>
+      <w:lvlText w:val=""/>
+      <w:lvlJc w:val="left"/>
+      <w:pPr>
+        <w:tabs>
+          <w:tab w:val="num" w:pos="6480"/>
+        </w:tabs>
+        <w:ind w:left="6480" w:hanging="360"/>
+      </w:pPr>
+      <w:rPr>
+        <w:rFonts w:ascii="Wingdings" w:hAnsi="Wingdings" w:hint="default"/>
+        <w:sz w:val="20"/>
+      </w:rPr>
+    </w:lvl>
+  </w:abstractNum>
+  <w:abstractNum w:abstractNumId="17">
+    <w:nsid w:val="7BD612FE"/>
+    <w:multiLevelType w:val="multilevel"/>
+    <w:tmpl w:val="8D5CA53C"/>
+    <w:lvl w:ilvl="0">
+      <w:start w:val="1"/>
+      <w:numFmt w:val="bullet"/>
+      <w:lvlText w:val=""/>
+      <w:lvlJc w:val="left"/>
+      <w:pPr>
+        <w:tabs>
+          <w:tab w:val="num" w:pos="720"/>
+        </w:tabs>
+        <w:ind w:left="720" w:hanging="360"/>
+      </w:pPr>
+      <w:rPr>
+        <w:rFonts w:ascii="Symbol" w:hAnsi="Symbol" w:hint="default"/>
+        <w:sz w:val="20"/>
+      </w:rPr>
+    </w:lvl>
+    <w:lvl w:ilvl="1" w:tentative="1">
+      <w:start w:val="1"/>
+      <w:numFmt w:val="bullet"/>
+      <w:lvlText w:val="o"/>
+      <w:lvlJc w:val="left"/>
+      <w:pPr>
+        <w:tabs>
+          <w:tab w:val="num" w:pos="1440"/>
+        </w:tabs>
+        <w:ind w:left="1440" w:hanging="360"/>
+      </w:pPr>
+      <w:rPr>
+        <w:rFonts w:ascii="Courier New" w:hAnsi="Courier New" w:hint="default"/>
+        <w:sz w:val="20"/>
+      </w:rPr>
+    </w:lvl>
+    <w:lvl w:ilvl="2" w:tentative="1">
+      <w:start w:val="1"/>
+      <w:numFmt w:val="bullet"/>
+      <w:lvlText w:val=""/>
+      <w:lvlJc w:val="left"/>
+      <w:pPr>
+        <w:tabs>
+          <w:tab w:val="num" w:pos="2160"/>
+        </w:tabs>
+        <w:ind w:left="2160" w:hanging="360"/>
+      </w:pPr>
+      <w:rPr>
+        <w:rFonts w:ascii="Wingdings" w:hAnsi="Wingdings" w:hint="default"/>
+        <w:sz w:val="20"/>
+      </w:rPr>
+    </w:lvl>
+    <w:lvl w:ilvl="3" w:tentative="1">
+      <w:start w:val="1"/>
+      <w:numFmt w:val="bullet"/>
+      <w:lvlText w:val=""/>
+      <w:lvlJc w:val="left"/>
+      <w:pPr>
+        <w:tabs>
+          <w:tab w:val="num" w:pos="2880"/>
+        </w:tabs>
+        <w:ind w:left="2880" w:hanging="360"/>
+      </w:pPr>
+      <w:rPr>
+        <w:rFonts w:ascii="Wingdings" w:hAnsi="Wingdings" w:hint="default"/>
+        <w:sz w:val="20"/>
+      </w:rPr>
+    </w:lvl>
+    <w:lvl w:ilvl="4" w:tentative="1">
+      <w:start w:val="1"/>
+      <w:numFmt w:val="bullet"/>
+      <w:lvlText w:val=""/>
+      <w:lvlJc w:val="left"/>
+      <w:pPr>
+        <w:tabs>
+          <w:tab w:val="num" w:pos="3600"/>
+        </w:tabs>
+        <w:ind w:left="3600" w:hanging="360"/>
+      </w:pPr>
+      <w:rPr>
+        <w:rFonts w:ascii="Wingdings" w:hAnsi="Wingdings" w:hint="default"/>
+        <w:sz w:val="20"/>
+      </w:rPr>
+    </w:lvl>
+    <w:lvl w:ilvl="5" w:tentative="1">
+      <w:start w:val="1"/>
+      <w:numFmt w:val="bullet"/>
+      <w:lvlText w:val=""/>
+      <w:lvlJc w:val="left"/>
+      <w:pPr>
+        <w:tabs>
+          <w:tab w:val="num" w:pos="4320"/>
+        </w:tabs>
+        <w:ind w:left="4320" w:hanging="360"/>
+      </w:pPr>
+      <w:rPr>
+        <w:rFonts w:ascii="Wingdings" w:hAnsi="Wingdings" w:hint="default"/>
+        <w:sz w:val="20"/>
+      </w:rPr>
+    </w:lvl>
+    <w:lvl w:ilvl="6" w:tentative="1">
+      <w:start w:val="1"/>
+      <w:numFmt w:val="bullet"/>
+      <w:lvlText w:val=""/>
+      <w:lvlJc w:val="left"/>
+      <w:pPr>
+        <w:tabs>
+          <w:tab w:val="num" w:pos="5040"/>
+        </w:tabs>
+        <w:ind w:left="5040" w:hanging="360"/>
+      </w:pPr>
+      <w:rPr>
+        <w:rFonts w:ascii="Wingdings" w:hAnsi="Wingdings" w:hint="default"/>
+        <w:sz w:val="20"/>
+      </w:rPr>
+    </w:lvl>
+    <w:lvl w:ilvl="7" w:tentative="1">
+      <w:start w:val="1"/>
+      <w:numFmt w:val="bullet"/>
+      <w:lvlText w:val=""/>
+      <w:lvlJc w:val="left"/>
+      <w:pPr>
+        <w:tabs>
+          <w:tab w:val="num" w:pos="5760"/>
+        </w:tabs>
+        <w:ind w:left="5760" w:hanging="360"/>
+      </w:pPr>
+      <w:rPr>
+        <w:rFonts w:ascii="Wingdings" w:hAnsi="Wingdings" w:hint="default"/>
+        <w:sz w:val="20"/>
+      </w:rPr>
+    </w:lvl>
+    <w:lvl w:ilvl="8" w:tentative="1">
+      <w:start w:val="1"/>
+      <w:numFmt w:val="bullet"/>
+      <w:lvlText w:val=""/>
+      <w:lvlJc w:val="left"/>
+      <w:pPr>
+        <w:tabs>
+          <w:tab w:val="num" w:pos="6480"/>
+        </w:tabs>
+        <w:ind w:left="6480" w:hanging="360"/>
+      </w:pPr>
+      <w:rPr>
+        <w:rFonts w:ascii="Wingdings" w:hAnsi="Wingdings" w:hint="default"/>
+        <w:sz w:val="20"/>
+      </w:rPr>
+    </w:lvl>
+  </w:abstractNum>
   <w:num w:numId="1">
-    <w:abstractNumId w:val="3"/>
+    <w:abstractNumId w:val="15"/>
   </w:num>
   <w:num w:numId="2">
-    <w:abstractNumId w:val="1"/>
+    <w:abstractNumId w:val="6"/>
   </w:num>
   <w:num w:numId="3">
-    <w:abstractNumId w:val="2"/>
+    <w:abstractNumId w:val="12"/>
   </w:num>
   <w:num w:numId="4">
     <w:abstractNumId w:val="0"/>
+  </w:num>
+  <w:num w:numId="5">
+    <w:abstractNumId w:val="14"/>
+  </w:num>
+  <w:num w:numId="6">
+    <w:abstractNumId w:val="11"/>
+  </w:num>
+  <w:num w:numId="7">
+    <w:abstractNumId w:val="1"/>
+  </w:num>
+  <w:num w:numId="8">
+    <w:abstractNumId w:val="3"/>
+  </w:num>
+  <w:num w:numId="9">
+    <w:abstractNumId w:val="8"/>
+  </w:num>
+  <w:num w:numId="10">
+    <w:abstractNumId w:val="4"/>
+  </w:num>
+  <w:num w:numId="11">
+    <w:abstractNumId w:val="16"/>
+  </w:num>
+  <w:num w:numId="12">
+    <w:abstractNumId w:val="10"/>
+  </w:num>
+  <w:num w:numId="13">
+    <w:abstractNumId w:val="5"/>
+  </w:num>
+  <w:num w:numId="14">
+    <w:abstractNumId w:val="2"/>
+  </w:num>
+  <w:num w:numId="15">
+    <w:abstractNumId w:val="7"/>
+  </w:num>
+  <w:num w:numId="16">
+    <w:abstractNumId w:val="13"/>
+  </w:num>
+  <w:num w:numId="17">
+    <w:abstractNumId w:val="17"/>
+  </w:num>
+  <w:num w:numId="18">
+    <w:abstractNumId w:val="9"/>
   </w:num>
 </w:numbering>
 </file>
@@ -1919,6 +5684,28 @@
       <w:sz w:val="28"/>
       <w:szCs w:val="26"/>
       <w:u w:val="single"/>
+    </w:rPr>
+  </w:style>
+  <w:style w:type="paragraph" w:styleId="Titre3">
+    <w:name w:val="heading 3"/>
+    <w:basedOn w:val="Normal"/>
+    <w:next w:val="Normal"/>
+    <w:link w:val="Titre3Car"/>
+    <w:uiPriority w:val="9"/>
+    <w:unhideWhenUsed/>
+    <w:qFormat/>
+    <w:rsid w:val="008332DE"/>
+    <w:pPr>
+      <w:keepNext/>
+      <w:keepLines/>
+      <w:spacing w:before="200" w:after="0"/>
+      <w:outlineLvl w:val="2"/>
+    </w:pPr>
+    <w:rPr>
+      <w:rFonts w:asciiTheme="majorHAnsi" w:eastAsiaTheme="majorEastAsia" w:hAnsiTheme="majorHAnsi" w:cstheme="majorBidi"/>
+      <w:b/>
+      <w:bCs/>
+      <w:color w:val="4F81BD" w:themeColor="accent1"/>
     </w:rPr>
   </w:style>
   <w:style w:type="character" w:default="1" w:styleId="Policepardfaut">
@@ -2212,7 +5999,6 @@
     <w:name w:val="Normal (Web)"/>
     <w:basedOn w:val="Normal"/>
     <w:uiPriority w:val="99"/>
-    <w:semiHidden/>
     <w:unhideWhenUsed/>
     <w:rsid w:val="009D5D71"/>
     <w:pPr>
@@ -2223,6 +6009,188 @@
       <w:rFonts w:ascii="Times New Roman" w:eastAsia="Times New Roman" w:hAnsi="Times New Roman" w:cs="Times New Roman"/>
       <w:szCs w:val="24"/>
       <w:lang w:eastAsia="fr-FR"/>
+    </w:rPr>
+  </w:style>
+  <w:style w:type="table" w:styleId="Grilledutableau">
+    <w:name w:val="Table Grid"/>
+    <w:basedOn w:val="TableauNormal"/>
+    <w:uiPriority w:val="59"/>
+    <w:rsid w:val="003B73D7"/>
+    <w:pPr>
+      <w:spacing w:after="0" w:line="240" w:lineRule="auto"/>
+    </w:pPr>
+    <w:tblPr>
+      <w:tblInd w:w="0" w:type="dxa"/>
+      <w:tblBorders>
+        <w:top w:val="single" w:sz="4" w:space="0" w:color="auto"/>
+        <w:left w:val="single" w:sz="4" w:space="0" w:color="auto"/>
+        <w:bottom w:val="single" w:sz="4" w:space="0" w:color="auto"/>
+        <w:right w:val="single" w:sz="4" w:space="0" w:color="auto"/>
+        <w:insideH w:val="single" w:sz="4" w:space="0" w:color="auto"/>
+        <w:insideV w:val="single" w:sz="4" w:space="0" w:color="auto"/>
+      </w:tblBorders>
+      <w:tblCellMar>
+        <w:top w:w="0" w:type="dxa"/>
+        <w:left w:w="108" w:type="dxa"/>
+        <w:bottom w:w="0" w:type="dxa"/>
+        <w:right w:w="108" w:type="dxa"/>
+      </w:tblCellMar>
+    </w:tblPr>
+  </w:style>
+  <w:style w:type="table" w:styleId="Grilleclaire">
+    <w:name w:val="Light Grid"/>
+    <w:basedOn w:val="TableauNormal"/>
+    <w:uiPriority w:val="62"/>
+    <w:rsid w:val="003B73D7"/>
+    <w:pPr>
+      <w:spacing w:after="0" w:line="240" w:lineRule="auto"/>
+    </w:pPr>
+    <w:tblPr>
+      <w:tblStyleRowBandSize w:val="1"/>
+      <w:tblStyleColBandSize w:val="1"/>
+      <w:tblInd w:w="0" w:type="dxa"/>
+      <w:tblBorders>
+        <w:top w:val="single" w:sz="8" w:space="0" w:color="000000" w:themeColor="text1"/>
+        <w:left w:val="single" w:sz="8" w:space="0" w:color="000000" w:themeColor="text1"/>
+        <w:bottom w:val="single" w:sz="8" w:space="0" w:color="000000" w:themeColor="text1"/>
+        <w:right w:val="single" w:sz="8" w:space="0" w:color="000000" w:themeColor="text1"/>
+        <w:insideH w:val="single" w:sz="8" w:space="0" w:color="000000" w:themeColor="text1"/>
+        <w:insideV w:val="single" w:sz="8" w:space="0" w:color="000000" w:themeColor="text1"/>
+      </w:tblBorders>
+      <w:tblCellMar>
+        <w:top w:w="0" w:type="dxa"/>
+        <w:left w:w="108" w:type="dxa"/>
+        <w:bottom w:w="0" w:type="dxa"/>
+        <w:right w:w="108" w:type="dxa"/>
+      </w:tblCellMar>
+    </w:tblPr>
+    <w:tblStylePr w:type="firstRow">
+      <w:pPr>
+        <w:spacing w:before="0" w:after="0" w:line="240" w:lineRule="auto"/>
+      </w:pPr>
+      <w:rPr>
+        <w:rFonts w:asciiTheme="majorHAnsi" w:eastAsiaTheme="majorEastAsia" w:hAnsiTheme="majorHAnsi" w:cstheme="majorBidi"/>
+        <w:b/>
+        <w:bCs/>
+      </w:rPr>
+      <w:tblPr/>
+      <w:tcPr>
+        <w:tcBorders>
+          <w:top w:val="single" w:sz="8" w:space="0" w:color="000000" w:themeColor="text1"/>
+          <w:left w:val="single" w:sz="8" w:space="0" w:color="000000" w:themeColor="text1"/>
+          <w:bottom w:val="single" w:sz="18" w:space="0" w:color="000000" w:themeColor="text1"/>
+          <w:right w:val="single" w:sz="8" w:space="0" w:color="000000" w:themeColor="text1"/>
+          <w:insideH w:val="nil"/>
+          <w:insideV w:val="single" w:sz="8" w:space="0" w:color="000000" w:themeColor="text1"/>
+        </w:tcBorders>
+      </w:tcPr>
+    </w:tblStylePr>
+    <w:tblStylePr w:type="lastRow">
+      <w:pPr>
+        <w:spacing w:before="0" w:after="0" w:line="240" w:lineRule="auto"/>
+      </w:pPr>
+      <w:rPr>
+        <w:rFonts w:asciiTheme="majorHAnsi" w:eastAsiaTheme="majorEastAsia" w:hAnsiTheme="majorHAnsi" w:cstheme="majorBidi"/>
+        <w:b/>
+        <w:bCs/>
+      </w:rPr>
+      <w:tblPr/>
+      <w:tcPr>
+        <w:tcBorders>
+          <w:top w:val="double" w:sz="6" w:space="0" w:color="000000" w:themeColor="text1"/>
+          <w:left w:val="single" w:sz="8" w:space="0" w:color="000000" w:themeColor="text1"/>
+          <w:bottom w:val="single" w:sz="8" w:space="0" w:color="000000" w:themeColor="text1"/>
+          <w:right w:val="single" w:sz="8" w:space="0" w:color="000000" w:themeColor="text1"/>
+          <w:insideH w:val="nil"/>
+          <w:insideV w:val="single" w:sz="8" w:space="0" w:color="000000" w:themeColor="text1"/>
+        </w:tcBorders>
+      </w:tcPr>
+    </w:tblStylePr>
+    <w:tblStylePr w:type="firstCol">
+      <w:rPr>
+        <w:rFonts w:asciiTheme="majorHAnsi" w:eastAsiaTheme="majorEastAsia" w:hAnsiTheme="majorHAnsi" w:cstheme="majorBidi"/>
+        <w:b/>
+        <w:bCs/>
+      </w:rPr>
+    </w:tblStylePr>
+    <w:tblStylePr w:type="lastCol">
+      <w:rPr>
+        <w:rFonts w:asciiTheme="majorHAnsi" w:eastAsiaTheme="majorEastAsia" w:hAnsiTheme="majorHAnsi" w:cstheme="majorBidi"/>
+        <w:b/>
+        <w:bCs/>
+      </w:rPr>
+      <w:tblPr/>
+      <w:tcPr>
+        <w:tcBorders>
+          <w:top w:val="single" w:sz="8" w:space="0" w:color="000000" w:themeColor="text1"/>
+          <w:left w:val="single" w:sz="8" w:space="0" w:color="000000" w:themeColor="text1"/>
+          <w:bottom w:val="single" w:sz="8" w:space="0" w:color="000000" w:themeColor="text1"/>
+          <w:right w:val="single" w:sz="8" w:space="0" w:color="000000" w:themeColor="text1"/>
+        </w:tcBorders>
+      </w:tcPr>
+    </w:tblStylePr>
+    <w:tblStylePr w:type="band1Vert">
+      <w:tblPr/>
+      <w:tcPr>
+        <w:tcBorders>
+          <w:top w:val="single" w:sz="8" w:space="0" w:color="000000" w:themeColor="text1"/>
+          <w:left w:val="single" w:sz="8" w:space="0" w:color="000000" w:themeColor="text1"/>
+          <w:bottom w:val="single" w:sz="8" w:space="0" w:color="000000" w:themeColor="text1"/>
+          <w:right w:val="single" w:sz="8" w:space="0" w:color="000000" w:themeColor="text1"/>
+        </w:tcBorders>
+        <w:shd w:val="clear" w:color="auto" w:fill="C0C0C0" w:themeFill="text1" w:themeFillTint="3F"/>
+      </w:tcPr>
+    </w:tblStylePr>
+    <w:tblStylePr w:type="band1Horz">
+      <w:tblPr/>
+      <w:tcPr>
+        <w:tcBorders>
+          <w:top w:val="single" w:sz="8" w:space="0" w:color="000000" w:themeColor="text1"/>
+          <w:left w:val="single" w:sz="8" w:space="0" w:color="000000" w:themeColor="text1"/>
+          <w:bottom w:val="single" w:sz="8" w:space="0" w:color="000000" w:themeColor="text1"/>
+          <w:right w:val="single" w:sz="8" w:space="0" w:color="000000" w:themeColor="text1"/>
+          <w:insideV w:val="single" w:sz="8" w:space="0" w:color="000000" w:themeColor="text1"/>
+        </w:tcBorders>
+        <w:shd w:val="clear" w:color="auto" w:fill="C0C0C0" w:themeFill="text1" w:themeFillTint="3F"/>
+      </w:tcPr>
+    </w:tblStylePr>
+    <w:tblStylePr w:type="band2Horz">
+      <w:tblPr/>
+      <w:tcPr>
+        <w:tcBorders>
+          <w:top w:val="single" w:sz="8" w:space="0" w:color="000000" w:themeColor="text1"/>
+          <w:left w:val="single" w:sz="8" w:space="0" w:color="000000" w:themeColor="text1"/>
+          <w:bottom w:val="single" w:sz="8" w:space="0" w:color="000000" w:themeColor="text1"/>
+          <w:right w:val="single" w:sz="8" w:space="0" w:color="000000" w:themeColor="text1"/>
+          <w:insideV w:val="single" w:sz="8" w:space="0" w:color="000000" w:themeColor="text1"/>
+        </w:tcBorders>
+      </w:tcPr>
+    </w:tblStylePr>
+  </w:style>
+  <w:style w:type="paragraph" w:customStyle="1" w:styleId="Normal1">
+    <w:name w:val="Normal1"/>
+    <w:rsid w:val="007D7315"/>
+    <w:pPr>
+      <w:spacing w:after="0"/>
+    </w:pPr>
+    <w:rPr>
+      <w:rFonts w:ascii="Arial" w:eastAsia="Arial" w:hAnsi="Arial" w:cs="Arial"/>
+      <w:color w:val="000000"/>
+      <w:lang w:eastAsia="fr-FR"/>
+    </w:rPr>
+  </w:style>
+  <w:style w:type="character" w:customStyle="1" w:styleId="Titre3Car">
+    <w:name w:val="Titre 3 Car"/>
+    <w:basedOn w:val="Policepardfaut"/>
+    <w:link w:val="Titre3"/>
+    <w:uiPriority w:val="9"/>
+    <w:rsid w:val="008332DE"/>
+    <w:rPr>
+      <w:rFonts w:asciiTheme="majorHAnsi" w:eastAsiaTheme="majorEastAsia" w:hAnsiTheme="majorHAnsi" w:cstheme="majorBidi"/>
+      <w:b/>
+      <w:bCs/>
+      <w:color w:val="4F81BD" w:themeColor="accent1"/>
+      <w:sz w:val="24"/>
     </w:rPr>
   </w:style>
 </w:styles>
@@ -2431,6 +6399,28 @@
       <w:sz w:val="28"/>
       <w:szCs w:val="26"/>
       <w:u w:val="single"/>
+    </w:rPr>
+  </w:style>
+  <w:style w:type="paragraph" w:styleId="Titre3">
+    <w:name w:val="heading 3"/>
+    <w:basedOn w:val="Normal"/>
+    <w:next w:val="Normal"/>
+    <w:link w:val="Titre3Car"/>
+    <w:uiPriority w:val="9"/>
+    <w:unhideWhenUsed/>
+    <w:qFormat/>
+    <w:rsid w:val="008332DE"/>
+    <w:pPr>
+      <w:keepNext/>
+      <w:keepLines/>
+      <w:spacing w:before="200" w:after="0"/>
+      <w:outlineLvl w:val="2"/>
+    </w:pPr>
+    <w:rPr>
+      <w:rFonts w:asciiTheme="majorHAnsi" w:eastAsiaTheme="majorEastAsia" w:hAnsiTheme="majorHAnsi" w:cstheme="majorBidi"/>
+      <w:b/>
+      <w:bCs/>
+      <w:color w:val="4F81BD" w:themeColor="accent1"/>
     </w:rPr>
   </w:style>
   <w:style w:type="character" w:default="1" w:styleId="Policepardfaut">
@@ -2724,7 +6714,6 @@
     <w:name w:val="Normal (Web)"/>
     <w:basedOn w:val="Normal"/>
     <w:uiPriority w:val="99"/>
-    <w:semiHidden/>
     <w:unhideWhenUsed/>
     <w:rsid w:val="009D5D71"/>
     <w:pPr>
@@ -2735,6 +6724,188 @@
       <w:rFonts w:ascii="Times New Roman" w:eastAsia="Times New Roman" w:hAnsi="Times New Roman" w:cs="Times New Roman"/>
       <w:szCs w:val="24"/>
       <w:lang w:eastAsia="fr-FR"/>
+    </w:rPr>
+  </w:style>
+  <w:style w:type="table" w:styleId="Grilledutableau">
+    <w:name w:val="Table Grid"/>
+    <w:basedOn w:val="TableauNormal"/>
+    <w:uiPriority w:val="59"/>
+    <w:rsid w:val="003B73D7"/>
+    <w:pPr>
+      <w:spacing w:after="0" w:line="240" w:lineRule="auto"/>
+    </w:pPr>
+    <w:tblPr>
+      <w:tblInd w:w="0" w:type="dxa"/>
+      <w:tblBorders>
+        <w:top w:val="single" w:sz="4" w:space="0" w:color="auto"/>
+        <w:left w:val="single" w:sz="4" w:space="0" w:color="auto"/>
+        <w:bottom w:val="single" w:sz="4" w:space="0" w:color="auto"/>
+        <w:right w:val="single" w:sz="4" w:space="0" w:color="auto"/>
+        <w:insideH w:val="single" w:sz="4" w:space="0" w:color="auto"/>
+        <w:insideV w:val="single" w:sz="4" w:space="0" w:color="auto"/>
+      </w:tblBorders>
+      <w:tblCellMar>
+        <w:top w:w="0" w:type="dxa"/>
+        <w:left w:w="108" w:type="dxa"/>
+        <w:bottom w:w="0" w:type="dxa"/>
+        <w:right w:w="108" w:type="dxa"/>
+      </w:tblCellMar>
+    </w:tblPr>
+  </w:style>
+  <w:style w:type="table" w:styleId="Grilleclaire">
+    <w:name w:val="Light Grid"/>
+    <w:basedOn w:val="TableauNormal"/>
+    <w:uiPriority w:val="62"/>
+    <w:rsid w:val="003B73D7"/>
+    <w:pPr>
+      <w:spacing w:after="0" w:line="240" w:lineRule="auto"/>
+    </w:pPr>
+    <w:tblPr>
+      <w:tblStyleRowBandSize w:val="1"/>
+      <w:tblStyleColBandSize w:val="1"/>
+      <w:tblInd w:w="0" w:type="dxa"/>
+      <w:tblBorders>
+        <w:top w:val="single" w:sz="8" w:space="0" w:color="000000" w:themeColor="text1"/>
+        <w:left w:val="single" w:sz="8" w:space="0" w:color="000000" w:themeColor="text1"/>
+        <w:bottom w:val="single" w:sz="8" w:space="0" w:color="000000" w:themeColor="text1"/>
+        <w:right w:val="single" w:sz="8" w:space="0" w:color="000000" w:themeColor="text1"/>
+        <w:insideH w:val="single" w:sz="8" w:space="0" w:color="000000" w:themeColor="text1"/>
+        <w:insideV w:val="single" w:sz="8" w:space="0" w:color="000000" w:themeColor="text1"/>
+      </w:tblBorders>
+      <w:tblCellMar>
+        <w:top w:w="0" w:type="dxa"/>
+        <w:left w:w="108" w:type="dxa"/>
+        <w:bottom w:w="0" w:type="dxa"/>
+        <w:right w:w="108" w:type="dxa"/>
+      </w:tblCellMar>
+    </w:tblPr>
+    <w:tblStylePr w:type="firstRow">
+      <w:pPr>
+        <w:spacing w:before="0" w:after="0" w:line="240" w:lineRule="auto"/>
+      </w:pPr>
+      <w:rPr>
+        <w:rFonts w:asciiTheme="majorHAnsi" w:eastAsiaTheme="majorEastAsia" w:hAnsiTheme="majorHAnsi" w:cstheme="majorBidi"/>
+        <w:b/>
+        <w:bCs/>
+      </w:rPr>
+      <w:tblPr/>
+      <w:tcPr>
+        <w:tcBorders>
+          <w:top w:val="single" w:sz="8" w:space="0" w:color="000000" w:themeColor="text1"/>
+          <w:left w:val="single" w:sz="8" w:space="0" w:color="000000" w:themeColor="text1"/>
+          <w:bottom w:val="single" w:sz="18" w:space="0" w:color="000000" w:themeColor="text1"/>
+          <w:right w:val="single" w:sz="8" w:space="0" w:color="000000" w:themeColor="text1"/>
+          <w:insideH w:val="nil"/>
+          <w:insideV w:val="single" w:sz="8" w:space="0" w:color="000000" w:themeColor="text1"/>
+        </w:tcBorders>
+      </w:tcPr>
+    </w:tblStylePr>
+    <w:tblStylePr w:type="lastRow">
+      <w:pPr>
+        <w:spacing w:before="0" w:after="0" w:line="240" w:lineRule="auto"/>
+      </w:pPr>
+      <w:rPr>
+        <w:rFonts w:asciiTheme="majorHAnsi" w:eastAsiaTheme="majorEastAsia" w:hAnsiTheme="majorHAnsi" w:cstheme="majorBidi"/>
+        <w:b/>
+        <w:bCs/>
+      </w:rPr>
+      <w:tblPr/>
+      <w:tcPr>
+        <w:tcBorders>
+          <w:top w:val="double" w:sz="6" w:space="0" w:color="000000" w:themeColor="text1"/>
+          <w:left w:val="single" w:sz="8" w:space="0" w:color="000000" w:themeColor="text1"/>
+          <w:bottom w:val="single" w:sz="8" w:space="0" w:color="000000" w:themeColor="text1"/>
+          <w:right w:val="single" w:sz="8" w:space="0" w:color="000000" w:themeColor="text1"/>
+          <w:insideH w:val="nil"/>
+          <w:insideV w:val="single" w:sz="8" w:space="0" w:color="000000" w:themeColor="text1"/>
+        </w:tcBorders>
+      </w:tcPr>
+    </w:tblStylePr>
+    <w:tblStylePr w:type="firstCol">
+      <w:rPr>
+        <w:rFonts w:asciiTheme="majorHAnsi" w:eastAsiaTheme="majorEastAsia" w:hAnsiTheme="majorHAnsi" w:cstheme="majorBidi"/>
+        <w:b/>
+        <w:bCs/>
+      </w:rPr>
+    </w:tblStylePr>
+    <w:tblStylePr w:type="lastCol">
+      <w:rPr>
+        <w:rFonts w:asciiTheme="majorHAnsi" w:eastAsiaTheme="majorEastAsia" w:hAnsiTheme="majorHAnsi" w:cstheme="majorBidi"/>
+        <w:b/>
+        <w:bCs/>
+      </w:rPr>
+      <w:tblPr/>
+      <w:tcPr>
+        <w:tcBorders>
+          <w:top w:val="single" w:sz="8" w:space="0" w:color="000000" w:themeColor="text1"/>
+          <w:left w:val="single" w:sz="8" w:space="0" w:color="000000" w:themeColor="text1"/>
+          <w:bottom w:val="single" w:sz="8" w:space="0" w:color="000000" w:themeColor="text1"/>
+          <w:right w:val="single" w:sz="8" w:space="0" w:color="000000" w:themeColor="text1"/>
+        </w:tcBorders>
+      </w:tcPr>
+    </w:tblStylePr>
+    <w:tblStylePr w:type="band1Vert">
+      <w:tblPr/>
+      <w:tcPr>
+        <w:tcBorders>
+          <w:top w:val="single" w:sz="8" w:space="0" w:color="000000" w:themeColor="text1"/>
+          <w:left w:val="single" w:sz="8" w:space="0" w:color="000000" w:themeColor="text1"/>
+          <w:bottom w:val="single" w:sz="8" w:space="0" w:color="000000" w:themeColor="text1"/>
+          <w:right w:val="single" w:sz="8" w:space="0" w:color="000000" w:themeColor="text1"/>
+        </w:tcBorders>
+        <w:shd w:val="clear" w:color="auto" w:fill="C0C0C0" w:themeFill="text1" w:themeFillTint="3F"/>
+      </w:tcPr>
+    </w:tblStylePr>
+    <w:tblStylePr w:type="band1Horz">
+      <w:tblPr/>
+      <w:tcPr>
+        <w:tcBorders>
+          <w:top w:val="single" w:sz="8" w:space="0" w:color="000000" w:themeColor="text1"/>
+          <w:left w:val="single" w:sz="8" w:space="0" w:color="000000" w:themeColor="text1"/>
+          <w:bottom w:val="single" w:sz="8" w:space="0" w:color="000000" w:themeColor="text1"/>
+          <w:right w:val="single" w:sz="8" w:space="0" w:color="000000" w:themeColor="text1"/>
+          <w:insideV w:val="single" w:sz="8" w:space="0" w:color="000000" w:themeColor="text1"/>
+        </w:tcBorders>
+        <w:shd w:val="clear" w:color="auto" w:fill="C0C0C0" w:themeFill="text1" w:themeFillTint="3F"/>
+      </w:tcPr>
+    </w:tblStylePr>
+    <w:tblStylePr w:type="band2Horz">
+      <w:tblPr/>
+      <w:tcPr>
+        <w:tcBorders>
+          <w:top w:val="single" w:sz="8" w:space="0" w:color="000000" w:themeColor="text1"/>
+          <w:left w:val="single" w:sz="8" w:space="0" w:color="000000" w:themeColor="text1"/>
+          <w:bottom w:val="single" w:sz="8" w:space="0" w:color="000000" w:themeColor="text1"/>
+          <w:right w:val="single" w:sz="8" w:space="0" w:color="000000" w:themeColor="text1"/>
+          <w:insideV w:val="single" w:sz="8" w:space="0" w:color="000000" w:themeColor="text1"/>
+        </w:tcBorders>
+      </w:tcPr>
+    </w:tblStylePr>
+  </w:style>
+  <w:style w:type="paragraph" w:customStyle="1" w:styleId="Normal1">
+    <w:name w:val="Normal1"/>
+    <w:rsid w:val="007D7315"/>
+    <w:pPr>
+      <w:spacing w:after="0"/>
+    </w:pPr>
+    <w:rPr>
+      <w:rFonts w:ascii="Arial" w:eastAsia="Arial" w:hAnsi="Arial" w:cs="Arial"/>
+      <w:color w:val="000000"/>
+      <w:lang w:eastAsia="fr-FR"/>
+    </w:rPr>
+  </w:style>
+  <w:style w:type="character" w:customStyle="1" w:styleId="Titre3Car">
+    <w:name w:val="Titre 3 Car"/>
+    <w:basedOn w:val="Policepardfaut"/>
+    <w:link w:val="Titre3"/>
+    <w:uiPriority w:val="9"/>
+    <w:rsid w:val="008332DE"/>
+    <w:rPr>
+      <w:rFonts w:asciiTheme="majorHAnsi" w:eastAsiaTheme="majorEastAsia" w:hAnsiTheme="majorHAnsi" w:cstheme="majorBidi"/>
+      <w:b/>
+      <w:bCs/>
+      <w:color w:val="4F81BD" w:themeColor="accent1"/>
+      <w:sz w:val="24"/>
     </w:rPr>
   </w:style>
 </w:styles>
@@ -2753,12 +6924,12 @@
     <w:pitch w:val="variable"/>
     <w:sig w:usb0="E0002EFF" w:usb1="C0007843" w:usb2="00000009" w:usb3="00000000" w:csb0="000001FF" w:csb1="00000000"/>
   </w:font>
-  <w:font w:name="Symbol">
-    <w:panose1 w:val="05050102010706020507"/>
-    <w:charset w:val="02"/>
+  <w:font w:name="Cambria">
+    <w:panose1 w:val="02040503050406030204"/>
+    <w:charset w:val="00"/>
     <w:family w:val="roman"/>
     <w:pitch w:val="variable"/>
-    <w:sig w:usb0="00000000" w:usb1="10000000" w:usb2="00000000" w:usb3="00000000" w:csb0="80000000" w:csb1="00000000"/>
+    <w:sig w:usb0="E00002FF" w:usb1="400004FF" w:usb2="00000000" w:usb3="00000000" w:csb0="0000019F" w:csb1="00000000"/>
   </w:font>
   <w:font w:name="Courier New">
     <w:panose1 w:val="02070309020205020404"/>
@@ -2774,6 +6945,13 @@
     <w:pitch w:val="variable"/>
     <w:sig w:usb0="00000000" w:usb1="10000000" w:usb2="00000000" w:usb3="00000000" w:csb0="80000000" w:csb1="00000000"/>
   </w:font>
+  <w:font w:name="Symbol">
+    <w:panose1 w:val="05050102010706020507"/>
+    <w:charset w:val="02"/>
+    <w:family w:val="roman"/>
+    <w:pitch w:val="variable"/>
+    <w:sig w:usb0="00000000" w:usb1="10000000" w:usb2="00000000" w:usb3="00000000" w:csb0="80000000" w:csb1="00000000"/>
+  </w:font>
   <w:font w:name="Calibri">
     <w:panose1 w:val="020F0502020204030204"/>
     <w:charset w:val="00"/>
@@ -2781,19 +6959,19 @@
     <w:pitch w:val="variable"/>
     <w:sig w:usb0="E00002FF" w:usb1="4000ACFF" w:usb2="00000001" w:usb3="00000000" w:csb0="0000019F" w:csb1="00000000"/>
   </w:font>
-  <w:font w:name="Cambria">
-    <w:panose1 w:val="02040503050406030204"/>
-    <w:charset w:val="00"/>
-    <w:family w:val="roman"/>
-    <w:pitch w:val="variable"/>
-    <w:sig w:usb0="E00002FF" w:usb1="400004FF" w:usb2="00000000" w:usb3="00000000" w:csb0="0000019F" w:csb1="00000000"/>
-  </w:font>
   <w:font w:name="Tahoma">
     <w:panose1 w:val="020B0604030504040204"/>
     <w:charset w:val="00"/>
     <w:family w:val="swiss"/>
     <w:pitch w:val="variable"/>
     <w:sig w:usb0="E1002EFF" w:usb1="C000605B" w:usb2="00000029" w:usb3="00000000" w:csb0="000101FF" w:csb1="00000000"/>
+  </w:font>
+  <w:font w:name="Arial">
+    <w:panose1 w:val="020B0604020202020204"/>
+    <w:charset w:val="00"/>
+    <w:family w:val="swiss"/>
+    <w:pitch w:val="variable"/>
+    <w:sig w:usb0="E0002AFF" w:usb1="C0007843" w:usb2="00000009" w:usb3="00000000" w:csb0="000001FF" w:csb1="00000000"/>
   </w:font>
   <w:font w:name="Liberation Serif">
     <w:altName w:val="Times New Roman"/>
@@ -2820,7 +6998,7 @@
   <w:rsids>
     <w:rsidRoot w:val="00553EB7"/>
     <w:rsid w:val="00553EB7"/>
-    <w:rsid w:val="00C066AA"/>
+    <w:rsid w:val="007248D7"/>
   </w:rsids>
   <m:mathPr>
     <m:mathFont m:val="Cambria Math"/>

</xml_diff>